<commit_message>
cap nhat file bao cao
</commit_message>
<xml_diff>
--- a/Ly_thuyet/Bao_cao_ly_thuyet_nhom5.docx
+++ b/Ly_thuyet/Bao_cao_ly_thuyet_nhom5.docx
@@ -86,7 +86,7 @@
                     </pic:cNvPicPr>
                   </pic:nvPicPr>
                   <pic:blipFill>
-                    <a:blip r:embed="rId7" cstate="print"/>
+                    <a:blip r:embed="rId8" cstate="print"/>
                     <a:srcRect/>
                     <a:stretch>
                       <a:fillRect/>
@@ -544,41 +544,15 @@
       <w:pPr>
         <w:rPr>
           <w:rFonts w:cs="Times New Roman"/>
-          <w:szCs w:val="26"/>
-        </w:rPr>
-      </w:pPr>
-    </w:p>
-    <w:p>
-      <w:pPr>
-        <w:rPr>
-          <w:rFonts w:cs="Times New Roman"/>
+          <w:b/>
+          <w:bCs/>
           <w:iCs/>
           <w:szCs w:val="26"/>
-        </w:rPr>
-      </w:pPr>
-    </w:p>
-    <w:p>
-      <w:pPr>
-        <w:rPr>
-          <w:rFonts w:cs="Times New Roman"/>
-          <w:iCs/>
-          <w:szCs w:val="26"/>
-        </w:rPr>
-      </w:pPr>
-    </w:p>
-    <w:p>
-      <w:pPr>
-        <w:rPr>
-          <w:rFonts w:cs="Times New Roman"/>
-          <w:b/>
-          <w:bCs/>
-          <w:iCs/>
-          <w:szCs w:val="26"/>
           <w:lang w:val="vi-VN"/>
         </w:rPr>
         <w:sectPr>
-          <w:footerReference w:type="even" r:id="rId8"/>
-          <w:footerReference w:type="default" r:id="rId9"/>
+          <w:footerReference w:type="even" r:id="rId9"/>
+          <w:footerReference w:type="default" r:id="rId10"/>
           <w:type w:val="continuous"/>
           <w:pgSz w:w="11907" w:h="16840" w:code="9"/>
           <w:pgMar w:top="1134" w:right="1134" w:bottom="1134" w:left="1701" w:header="720" w:footer="720" w:gutter="0"/>
@@ -620,8 +594,59 @@
           <w:b/>
           <w:bCs/>
         </w:rPr>
+        <w:sectPr>
+          <w:type w:val="continuous"/>
+          <w:pgSz w:w="11907" w:h="16840" w:code="9"/>
+          <w:pgMar w:top="1134" w:right="1134" w:bottom="1134" w:left="1701" w:header="720" w:footer="720" w:gutter="0"/>
+          <w:cols w:space="720"/>
+          <w:docGrid w:linePitch="360"/>
+        </w:sectPr>
       </w:pPr>
       <w:bookmarkStart w:id="7" w:name="_Toc181028406"/>
+    </w:p>
+    <w:p>
+      <w:pPr>
+        <w:rPr>
+          <w:b/>
+          <w:bCs/>
+        </w:rPr>
+      </w:pPr>
+    </w:p>
+    <w:p>
+      <w:pPr>
+        <w:sectPr>
+          <w:footerReference w:type="default" r:id="rId11"/>
+          <w:type w:val="continuous"/>
+          <w:pgSz w:w="11907" w:h="16840" w:code="9"/>
+          <w:pgMar w:top="1134" w:right="1134" w:bottom="1134" w:left="1701" w:header="720" w:footer="720" w:gutter="0"/>
+          <w:pgNumType w:start="1"/>
+          <w:cols w:space="720"/>
+          <w:docGrid w:linePitch="360"/>
+        </w:sectPr>
+      </w:pPr>
+    </w:p>
+    <w:p>
+      <w:pPr>
+        <w:rPr>
+          <w:b/>
+          <w:bCs/>
+        </w:rPr>
+        <w:sectPr>
+          <w:type w:val="continuous"/>
+          <w:pgSz w:w="11907" w:h="16840" w:code="9"/>
+          <w:pgMar w:top="1134" w:right="1134" w:bottom="1134" w:left="1701" w:header="720" w:footer="720" w:gutter="0"/>
+          <w:cols w:space="720"/>
+          <w:docGrid w:linePitch="360"/>
+        </w:sectPr>
+      </w:pPr>
+    </w:p>
+    <w:p>
+      <w:pPr>
+        <w:rPr>
+          <w:b/>
+          <w:bCs/>
+        </w:rPr>
+      </w:pPr>
       <w:r>
         <w:rPr>
           <w:b/>
@@ -687,20 +712,20 @@
         <w:rPr>
           <w:iCs/>
         </w:rPr>
-        <w:t xml:space="preserve">của Trường Đại học Trà Vinh, đặc biệt là </w:t>
+        <w:t>của Trường Đại học Trà Vinh, đặc biệt là Cô</w:t>
       </w:r>
       <w:r>
         <w:rPr>
           <w:iCs/>
-        </w:rPr>
-        <w:t>Cô</w:t>
+          <w:lang w:val="vi-VN"/>
+        </w:rPr>
+        <w:t xml:space="preserve"> Nguyễn Ngọc Đan Thanh </w:t>
       </w:r>
       <w:r>
         <w:rPr>
           <w:iCs/>
-          <w:lang w:val="vi-VN"/>
-        </w:rPr>
-        <w:t xml:space="preserve"> Nguyễn Ngọc Đan Thanh</w:t>
+        </w:rPr>
+        <w:t>đã tận tình truyền</w:t>
       </w:r>
       <w:r>
         <w:rPr>
@@ -713,20 +738,33 @@
         <w:rPr>
           <w:iCs/>
         </w:rPr>
-        <w:t>đã tận tình truyền</w:t>
+        <w:t>đạt kiến thức trong môn</w:t>
       </w:r>
       <w:r>
         <w:rPr>
           <w:iCs/>
           <w:lang w:val="vi-VN"/>
         </w:rPr>
+        <w:t xml:space="preserve"> phát triển ứng dụng web với mã nguồn mở</w:t>
+      </w:r>
+      <w:r>
+        <w:rPr>
+          <w:iCs/>
+        </w:rPr>
+        <w:t>. Với vốn kiến thức được tiếp thu</w:t>
+      </w:r>
+      <w:r>
+        <w:rPr>
+          <w:iCs/>
+          <w:lang w:val="vi-VN"/>
+        </w:rPr>
         <w:t xml:space="preserve"> </w:t>
       </w:r>
       <w:r>
         <w:rPr>
           <w:iCs/>
         </w:rPr>
-        <w:t>đạt kiến thức trong môn</w:t>
+        <w:t>trong quá trình học không chỉ là nền tảng cho quá trình nghiên cứu bài báo cáo mà</w:t>
       </w:r>
       <w:r>
         <w:rPr>
@@ -738,19 +776,59 @@
       <w:r>
         <w:rPr>
           <w:iCs/>
-          <w:lang w:val="vi-VN"/>
-        </w:rPr>
-        <w:t>phát triển ứng dụng web với mã nguồn mở</w:t>
+        </w:rPr>
+        <w:t>nó còn là hành trang quý báu để nhóm em áp dụng vào thực tế một cách vững chắc</w:t>
       </w:r>
       <w:r>
         <w:rPr>
           <w:iCs/>
-        </w:rPr>
-        <w:t>. Với vốn kiến thức được tiếp thu</w:t>
+          <w:lang w:val="vi-VN"/>
+        </w:rPr>
+        <w:t xml:space="preserve"> v</w:t>
       </w:r>
       <w:r>
         <w:rPr>
           <w:iCs/>
+        </w:rPr>
+        <w:t>à tự tin.</w:t>
+      </w:r>
+    </w:p>
+    <w:p>
+      <w:pPr>
+        <w:jc w:val="both"/>
+        <w:rPr>
+          <w:iCs/>
+        </w:rPr>
+      </w:pPr>
+      <w:r>
+        <w:rPr>
+          <w:iCs/>
+          <w:lang w:val="vi-VN"/>
+        </w:rPr>
+        <w:t xml:space="preserve">     </w:t>
+      </w:r>
+      <w:r>
+        <w:rPr>
+          <w:iCs/>
+        </w:rPr>
+        <w:t>Chúng em cũng xin chân thành cám ơn Cô</w:t>
+      </w:r>
+      <w:r>
+        <w:rPr>
+          <w:iCs/>
+          <w:lang w:val="vi-VN"/>
+        </w:rPr>
+        <w:t xml:space="preserve"> Nguyễn Ngọc Đan Thanh </w:t>
+      </w:r>
+      <w:r>
+        <w:rPr>
+          <w:iCs/>
+        </w:rPr>
+        <w:t>là người hướng</w:t>
+      </w:r>
+      <w:r>
+        <w:rPr>
+          <w:iCs/>
           <w:lang w:val="vi-VN"/>
         </w:rPr>
         <w:t xml:space="preserve"> </w:t>
@@ -759,7 +837,7 @@
         <w:rPr>
           <w:iCs/>
         </w:rPr>
-        <w:t>trong quá trình học không chỉ là nền tảng cho quá trình nghiên cứu bài báo cáo mà</w:t>
+        <w:t>dẫn giúp đỡ và cung cấp những kiến thức quý báu giúp chúng em hoàn thành tốt bài</w:t>
       </w:r>
       <w:r>
         <w:rPr>
@@ -772,58 +850,92 @@
         <w:rPr>
           <w:iCs/>
         </w:rPr>
-        <w:t>nó còn là hành trang quý báu để nhóm em áp dụng vào thực tế một cách vững chắc</w:t>
-      </w:r>
-      <w:r>
+        <w:t>báo cáo của nhóm mình.</w:t>
+      </w:r>
+    </w:p>
+    <w:p>
+      <w:pPr>
+        <w:jc w:val="both"/>
         <w:rPr>
           <w:iCs/>
-          <w:lang w:val="vi-VN"/>
-        </w:rPr>
-        <w:t xml:space="preserve"> v</w:t>
-      </w:r>
+        </w:rPr>
+      </w:pPr>
       <w:r>
         <w:rPr>
           <w:iCs/>
-        </w:rPr>
-        <w:t>à tự tin.</w:t>
-      </w:r>
-    </w:p>
-    <w:p>
-      <w:pPr>
-        <w:jc w:val="both"/>
+          <w:lang w:val="vi-VN"/>
+        </w:rPr>
+        <w:t xml:space="preserve">    </w:t>
+      </w:r>
+      <w:r>
         <w:rPr>
           <w:iCs/>
         </w:rPr>
-      </w:pPr>
+        <w:t>Do còn hạn chế về kiến thức cũng như những kinh nghiệm thực tế cho nên</w:t>
+      </w:r>
       <w:r>
         <w:rPr>
           <w:iCs/>
           <w:lang w:val="vi-VN"/>
         </w:rPr>
-        <w:t xml:space="preserve">     </w:t>
+        <w:t xml:space="preserve"> </w:t>
       </w:r>
       <w:r>
         <w:rPr>
           <w:iCs/>
         </w:rPr>
-        <w:t>Chúng em cũng xin chân thành cám ơn Cô</w:t>
+        <w:t>không tránh khỏi được những sai sót trong quá trình tìm hiểu và trình bày rất mong</w:t>
       </w:r>
       <w:r>
         <w:rPr>
           <w:iCs/>
           <w:lang w:val="vi-VN"/>
         </w:rPr>
-        <w:t xml:space="preserve"> Nguyễn Ngọc Đan Thanh </w:t>
+        <w:t xml:space="preserve"> </w:t>
       </w:r>
       <w:r>
         <w:rPr>
           <w:iCs/>
         </w:rPr>
-        <w:t>là người hướng</w:t>
-      </w:r>
-      <w:r>
+        <w:t>nhận được sự đóng góp ý kiến của thầy để bài báo cáo được hoàn chỉnh hơn.</w:t>
+      </w:r>
+    </w:p>
+    <w:p>
+      <w:pPr>
+        <w:jc w:val="both"/>
         <w:rPr>
           <w:iCs/>
+        </w:rPr>
+      </w:pPr>
+      <w:r>
+        <w:rPr>
+          <w:iCs/>
+          <w:lang w:val="vi-VN"/>
+        </w:rPr>
+        <w:t xml:space="preserve">    </w:t>
+      </w:r>
+      <w:r>
+        <w:rPr>
+          <w:iCs/>
+        </w:rPr>
+        <w:t>Sau cùng, nhóm em xin kính chúc Cô</w:t>
+      </w:r>
+      <w:r>
+        <w:rPr>
+          <w:iCs/>
+          <w:lang w:val="vi-VN"/>
+        </w:rPr>
+        <w:t xml:space="preserve"> Nguyễn Ngọc Đan Thanh  </w:t>
+      </w:r>
+      <w:r>
+        <w:rPr>
+          <w:iCs/>
+        </w:rPr>
+        <w:t>thật nhiều sức khoẻ,</w:t>
+      </w:r>
+      <w:r>
+        <w:rPr>
+          <w:iCs/>
           <w:lang w:val="vi-VN"/>
         </w:rPr>
         <w:t xml:space="preserve"> </w:t>
@@ -832,7 +944,7 @@
         <w:rPr>
           <w:iCs/>
         </w:rPr>
-        <w:t>dẫn giúp đỡ và cung cấp những kiến thức quý báu giúp chúng em hoàn thành tốt bài</w:t>
+        <w:t>niềm tin để tiếp tục thực hiện sứ mệnh cao đẹp của mình là truyền đạt kiến thức cho</w:t>
       </w:r>
       <w:r>
         <w:rPr>
@@ -845,257 +957,69 @@
         <w:rPr>
           <w:iCs/>
         </w:rPr>
-        <w:t>báo cáo của nhóm mình.</w:t>
-      </w:r>
-    </w:p>
-    <w:p>
-      <w:pPr>
-        <w:jc w:val="both"/>
+        <w:t>thế hệ mai sau.</w:t>
+      </w:r>
+    </w:p>
+    <w:p>
+      <w:pPr>
+        <w:tabs>
+          <w:tab w:val="left" w:pos="3142"/>
+        </w:tabs>
+        <w:spacing w:before="0" w:after="160" w:line="259" w:lineRule="auto"/>
+        <w:jc w:val="both"/>
+        <w:rPr>
+          <w:rFonts w:eastAsiaTheme="minorEastAsia" w:cs="Times New Roman"/>
+          <w:b/>
+          <w:bCs/>
+          <w:kern w:val="0"/>
+          <w:szCs w:val="26"/>
+          <w14:ligatures w14:val="none"/>
+        </w:rPr>
+      </w:pPr>
+      <w:r>
         <w:rPr>
           <w:iCs/>
-        </w:rPr>
-      </w:pPr>
+          <w:lang w:val="vi-VN"/>
+        </w:rPr>
+        <w:t xml:space="preserve">  </w:t>
+      </w:r>
       <w:r>
         <w:rPr>
           <w:iCs/>
-          <w:lang w:val="vi-VN"/>
-        </w:rPr>
-        <w:t xml:space="preserve">    </w:t>
-      </w:r>
-      <w:r>
-        <w:rPr>
-          <w:iCs/>
-        </w:rPr>
-        <w:t>Do còn hạn chế về kiến thức cũng như những kinh nghiệm thực tế cho nên</w:t>
-      </w:r>
-      <w:r>
-        <w:rPr>
-          <w:iCs/>
-          <w:lang w:val="vi-VN"/>
-        </w:rPr>
-        <w:t xml:space="preserve"> </w:t>
-      </w:r>
-      <w:r>
-        <w:rPr>
-          <w:iCs/>
-        </w:rPr>
-        <w:t>không tránh khỏi được những sai sót trong quá trình tìm hiểu và trình bày rất mong</w:t>
-      </w:r>
-      <w:r>
-        <w:rPr>
-          <w:iCs/>
-          <w:lang w:val="vi-VN"/>
-        </w:rPr>
-        <w:t xml:space="preserve"> </w:t>
-      </w:r>
-      <w:r>
-        <w:rPr>
-          <w:iCs/>
-        </w:rPr>
-        <w:t>nhận được sự đóng góp ý kiến của thầy để bài báo cáo được hoàn chỉnh hơn.</w:t>
-      </w:r>
-    </w:p>
-    <w:p>
-      <w:pPr>
-        <w:jc w:val="both"/>
-        <w:rPr>
-          <w:iCs/>
-        </w:rPr>
-      </w:pPr>
-      <w:r>
-        <w:rPr>
-          <w:iCs/>
-          <w:lang w:val="vi-VN"/>
-        </w:rPr>
-        <w:t xml:space="preserve">    </w:t>
-      </w:r>
-      <w:r>
-        <w:rPr>
-          <w:iCs/>
-        </w:rPr>
-        <w:t>Sau cùng, nhóm em xin kính chúc Cô</w:t>
-      </w:r>
-      <w:r>
-        <w:rPr>
-          <w:iCs/>
-          <w:lang w:val="vi-VN"/>
-        </w:rPr>
-        <w:t xml:space="preserve"> Nguyễn Ngọc Đan Thanh  </w:t>
-      </w:r>
-      <w:r>
-        <w:rPr>
-          <w:iCs/>
-        </w:rPr>
-        <w:t>thật nhiều sức khoẻ,</w:t>
-      </w:r>
-      <w:r>
-        <w:rPr>
-          <w:iCs/>
-          <w:lang w:val="vi-VN"/>
-        </w:rPr>
-        <w:t xml:space="preserve"> </w:t>
-      </w:r>
-      <w:r>
-        <w:rPr>
-          <w:iCs/>
-        </w:rPr>
-        <w:t>niềm tin để tiếp tục thực hiện sứ mệnh cao đẹp của mình là truyền đạt kiến thức cho</w:t>
-      </w:r>
-      <w:r>
-        <w:rPr>
-          <w:iCs/>
-          <w:lang w:val="vi-VN"/>
-        </w:rPr>
-        <w:t xml:space="preserve"> </w:t>
-      </w:r>
-      <w:r>
-        <w:rPr>
-          <w:iCs/>
-        </w:rPr>
-        <w:t>thế hệ mai sau.</w:t>
-      </w:r>
-    </w:p>
-    <w:p>
-      <w:pPr>
-        <w:jc w:val="both"/>
-        <w:rPr>
-          <w:lang w:val="vi-VN"/>
-        </w:rPr>
-      </w:pPr>
-      <w:r>
-        <w:rPr>
-          <w:iCs/>
-          <w:lang w:val="vi-VN"/>
-        </w:rPr>
-        <w:t xml:space="preserve">  </w:t>
-      </w:r>
-      <w:r>
-        <w:rPr>
-          <w:iCs/>
         </w:rPr>
         <w:t>Xin chân thành cảm ơn!</w:t>
       </w:r>
-    </w:p>
-    <w:p>
-      <w:pPr>
-        <w:rPr>
-          <w:rFonts w:eastAsiaTheme="minorEastAsia" w:cs="Times New Roman"/>
-          <w:b/>
-          <w:bCs/>
-          <w:kern w:val="0"/>
-          <w:szCs w:val="26"/>
-          <w14:ligatures w14:val="none"/>
-        </w:rPr>
-      </w:pPr>
-    </w:p>
-    <w:p>
-      <w:pPr>
-        <w:rPr>
-          <w:rFonts w:eastAsiaTheme="minorEastAsia" w:cs="Times New Roman"/>
-          <w:b/>
-          <w:bCs/>
-          <w:kern w:val="0"/>
-          <w:szCs w:val="26"/>
-          <w14:ligatures w14:val="none"/>
-        </w:rPr>
-      </w:pPr>
-    </w:p>
-    <w:p>
-      <w:pPr>
-        <w:rPr>
-          <w:rFonts w:eastAsiaTheme="minorEastAsia" w:cs="Times New Roman"/>
-          <w:b/>
-          <w:bCs/>
-          <w:kern w:val="0"/>
-          <w:szCs w:val="26"/>
-          <w14:ligatures w14:val="none"/>
-        </w:rPr>
-      </w:pPr>
-    </w:p>
-    <w:p>
-      <w:pPr>
-        <w:rPr>
-          <w:rFonts w:eastAsiaTheme="minorEastAsia" w:cs="Times New Roman"/>
-          <w:b/>
-          <w:bCs/>
-          <w:kern w:val="0"/>
-          <w:szCs w:val="26"/>
-          <w14:ligatures w14:val="none"/>
-        </w:rPr>
-      </w:pPr>
-    </w:p>
-    <w:p>
-      <w:pPr>
-        <w:rPr>
-          <w:rFonts w:eastAsiaTheme="minorEastAsia" w:cs="Times New Roman"/>
-          <w:b/>
-          <w:bCs/>
-          <w:kern w:val="0"/>
-          <w:szCs w:val="26"/>
-          <w14:ligatures w14:val="none"/>
-        </w:rPr>
-      </w:pPr>
-    </w:p>
-    <w:p>
-      <w:pPr>
-        <w:rPr>
-          <w:rFonts w:eastAsiaTheme="minorEastAsia" w:cs="Times New Roman"/>
-          <w:b/>
-          <w:bCs/>
-          <w:kern w:val="0"/>
-          <w:szCs w:val="26"/>
-          <w14:ligatures w14:val="none"/>
-        </w:rPr>
-      </w:pPr>
-    </w:p>
-    <w:p>
-      <w:pPr>
-        <w:rPr>
-          <w:rFonts w:eastAsiaTheme="minorEastAsia" w:cs="Times New Roman"/>
-          <w:b/>
-          <w:bCs/>
-          <w:kern w:val="0"/>
-          <w:szCs w:val="26"/>
-          <w14:ligatures w14:val="none"/>
-        </w:rPr>
-      </w:pPr>
-    </w:p>
-    <w:p>
-      <w:pPr>
-        <w:rPr>
-          <w:rFonts w:eastAsiaTheme="minorEastAsia" w:cs="Times New Roman"/>
-          <w:b/>
-          <w:bCs/>
-          <w:kern w:val="0"/>
-          <w:szCs w:val="26"/>
-          <w14:ligatures w14:val="none"/>
-        </w:rPr>
-      </w:pPr>
-    </w:p>
-    <w:p>
-      <w:pPr>
-        <w:rPr>
-          <w:rFonts w:eastAsiaTheme="minorEastAsia" w:cs="Times New Roman"/>
-          <w:b/>
-          <w:bCs/>
-          <w:kern w:val="0"/>
-          <w:szCs w:val="26"/>
-          <w14:ligatures w14:val="none"/>
-        </w:rPr>
-      </w:pPr>
-    </w:p>
-    <w:p>
-      <w:pPr>
-        <w:rPr>
-          <w:rFonts w:eastAsiaTheme="minorEastAsia" w:cs="Times New Roman"/>
-          <w:b/>
-          <w:bCs/>
-          <w:kern w:val="0"/>
-          <w:szCs w:val="26"/>
-          <w:lang w:val="vi-VN"/>
-          <w14:ligatures w14:val="none"/>
-        </w:rPr>
-      </w:pPr>
+      <w:r>
+        <w:rPr>
+          <w:rFonts w:eastAsiaTheme="minorEastAsia" w:cs="Times New Roman"/>
+          <w:b/>
+          <w:bCs/>
+          <w:kern w:val="0"/>
+          <w:szCs w:val="26"/>
+          <w14:ligatures w14:val="none"/>
+        </w:rPr>
+        <w:tab/>
+      </w:r>
+    </w:p>
+    <w:p>
+      <w:pPr>
+        <w:spacing w:before="0" w:after="160" w:line="259" w:lineRule="auto"/>
+        <w:rPr>
+          <w:rFonts w:eastAsiaTheme="minorEastAsia" w:cs="Times New Roman"/>
+          <w:b/>
+          <w:bCs/>
+          <w:kern w:val="0"/>
+          <w:szCs w:val="26"/>
+          <w14:ligatures w14:val="none"/>
+        </w:rPr>
+      </w:pPr>
+      <w:r>
+        <w:rPr>
+          <w:rFonts w:eastAsiaTheme="minorEastAsia" w:cs="Times New Roman"/>
+          <w:szCs w:val="26"/>
+        </w:rPr>
+        <w:br w:type="page"/>
+      </w:r>
       <w:r>
         <w:rPr>
           <w:rFonts w:eastAsiaTheme="minorEastAsia" w:cs="Times New Roman"/>
@@ -2324,7 +2248,7 @@
                 <w:noProof/>
                 <w:webHidden/>
               </w:rPr>
-              <w:t>22</w:t>
+              <w:t>23</w:t>
             </w:r>
             <w:r>
               <w:rPr>
@@ -3047,7 +2971,7 @@
                 <w:noProof/>
                 <w:webHidden/>
               </w:rPr>
-              <w:t>32</w:t>
+              <w:t>33</w:t>
             </w:r>
             <w:r>
               <w:rPr>
@@ -3123,7 +3047,7 @@
                 <w:noProof/>
                 <w:webHidden/>
               </w:rPr>
-              <w:t>32</w:t>
+              <w:t>33</w:t>
             </w:r>
             <w:r>
               <w:rPr>
@@ -3191,7 +3115,7 @@
                 <w:noProof/>
                 <w:webHidden/>
               </w:rPr>
-              <w:t>33</w:t>
+              <w:t>34</w:t>
             </w:r>
             <w:r>
               <w:rPr>
@@ -3259,7 +3183,7 @@
                 <w:noProof/>
                 <w:webHidden/>
               </w:rPr>
-              <w:t>34</w:t>
+              <w:t>35</w:t>
             </w:r>
             <w:r>
               <w:rPr>
@@ -3339,7 +3263,7 @@
                 <w:noProof/>
                 <w:webHidden/>
               </w:rPr>
-              <w:t>40</w:t>
+              <w:t>41</w:t>
             </w:r>
             <w:r>
               <w:rPr>
@@ -3415,7 +3339,7 @@
                 <w:noProof/>
                 <w:webHidden/>
               </w:rPr>
-              <w:t>40</w:t>
+              <w:t>41</w:t>
             </w:r>
             <w:r>
               <w:rPr>
@@ -3487,7 +3411,7 @@
                 <w:noProof/>
                 <w:webHidden/>
               </w:rPr>
-              <w:t>40</w:t>
+              <w:t>41</w:t>
             </w:r>
             <w:r>
               <w:rPr>
@@ -3559,7 +3483,7 @@
                 <w:noProof/>
                 <w:webHidden/>
               </w:rPr>
-              <w:t>40</w:t>
+              <w:t>41</w:t>
             </w:r>
             <w:r>
               <w:rPr>
@@ -3628,7 +3552,7 @@
                 <w:noProof/>
                 <w:webHidden/>
               </w:rPr>
-              <w:t>40</w:t>
+              <w:t>41</w:t>
             </w:r>
             <w:r>
               <w:rPr>
@@ -3701,7 +3625,7 @@
                 <w:noProof/>
                 <w:webHidden/>
               </w:rPr>
-              <w:t>41</w:t>
+              <w:t>42</w:t>
             </w:r>
             <w:r>
               <w:rPr>
@@ -3854,7 +3778,7 @@
         </w:rPr>
         <w:fldChar w:fldCharType="separate"/>
       </w:r>
-      <w:hyperlink r:id="rId10" w:anchor="_Toc181028750" w:history="1">
+      <w:hyperlink r:id="rId12" w:anchor="_Toc181028750" w:history="1">
         <w:r>
           <w:rPr>
             <w:rStyle w:val="Hyperlink"/>
@@ -3933,7 +3857,7 @@
           <w:szCs w:val="22"/>
         </w:rPr>
       </w:pPr>
-      <w:hyperlink r:id="rId11" w:anchor="_Toc181028751" w:history="1">
+      <w:hyperlink r:id="rId13" w:anchor="_Toc181028751" w:history="1">
         <w:r>
           <w:rPr>
             <w:rStyle w:val="Hyperlink"/>
@@ -4012,7 +3936,7 @@
           <w:szCs w:val="22"/>
         </w:rPr>
       </w:pPr>
-      <w:hyperlink r:id="rId12" w:anchor="_Toc181028752" w:history="1">
+      <w:hyperlink r:id="rId14" w:anchor="_Toc181028752" w:history="1">
         <w:r>
           <w:rPr>
             <w:rStyle w:val="Hyperlink"/>
@@ -4091,7 +4015,7 @@
           <w:szCs w:val="22"/>
         </w:rPr>
       </w:pPr>
-      <w:hyperlink r:id="rId13" w:anchor="_Toc181028753" w:history="1">
+      <w:hyperlink r:id="rId15" w:anchor="_Toc181028753" w:history="1">
         <w:r>
           <w:rPr>
             <w:rStyle w:val="Hyperlink"/>
@@ -4170,7 +4094,7 @@
           <w:szCs w:val="22"/>
         </w:rPr>
       </w:pPr>
-      <w:hyperlink r:id="rId14" w:anchor="_Toc181028754" w:history="1">
+      <w:hyperlink r:id="rId16" w:anchor="_Toc181028754" w:history="1">
         <w:r>
           <w:rPr>
             <w:rStyle w:val="Hyperlink"/>
@@ -4249,7 +4173,7 @@
           <w:szCs w:val="22"/>
         </w:rPr>
       </w:pPr>
-      <w:hyperlink r:id="rId15" w:anchor="_Toc181028755" w:history="1">
+      <w:hyperlink r:id="rId17" w:anchor="_Toc181028755" w:history="1">
         <w:r>
           <w:rPr>
             <w:rStyle w:val="Hyperlink"/>
@@ -4407,7 +4331,7 @@
           <w:szCs w:val="22"/>
         </w:rPr>
       </w:pPr>
-      <w:hyperlink r:id="rId16" w:anchor="_Toc181028757" w:history="1">
+      <w:hyperlink r:id="rId18" w:anchor="_Toc181028757" w:history="1">
         <w:r>
           <w:rPr>
             <w:rStyle w:val="Hyperlink"/>
@@ -4486,7 +4410,7 @@
           <w:szCs w:val="22"/>
         </w:rPr>
       </w:pPr>
-      <w:hyperlink r:id="rId17" w:anchor="_Toc181028758" w:history="1">
+      <w:hyperlink r:id="rId19" w:anchor="_Toc181028758" w:history="1">
         <w:r>
           <w:rPr>
             <w:rStyle w:val="Hyperlink"/>
@@ -4565,7 +4489,7 @@
           <w:szCs w:val="22"/>
         </w:rPr>
       </w:pPr>
-      <w:hyperlink r:id="rId18" w:anchor="_Toc181028759" w:history="1">
+      <w:hyperlink r:id="rId20" w:anchor="_Toc181028759" w:history="1">
         <w:r>
           <w:rPr>
             <w:rStyle w:val="Hyperlink"/>
@@ -4644,7 +4568,7 @@
           <w:szCs w:val="22"/>
         </w:rPr>
       </w:pPr>
-      <w:hyperlink r:id="rId19" w:anchor="_Toc181028760" w:history="1">
+      <w:hyperlink r:id="rId21" w:anchor="_Toc181028760" w:history="1">
         <w:r>
           <w:rPr>
             <w:rStyle w:val="Hyperlink"/>
@@ -4994,7 +4918,7 @@
           <w:noProof/>
         </w:rPr>
       </w:pPr>
-      <w:hyperlink r:id="rId20" w:anchor="_Toc181028764" w:history="1">
+      <w:hyperlink r:id="rId22" w:anchor="_Toc181028764" w:history="1">
         <w:r>
           <w:rPr>
             <w:rStyle w:val="Hyperlink"/>
@@ -5113,7 +5037,7 @@
           <w:szCs w:val="22"/>
         </w:rPr>
       </w:pPr>
-      <w:hyperlink r:id="rId21" w:anchor="_Toc181029022" w:history="1">
+      <w:hyperlink r:id="rId23" w:anchor="_Toc181029022" w:history="1">
         <w:r>
           <w:rPr>
             <w:rStyle w:val="Hyperlink"/>
@@ -5168,7 +5092,7 @@
             <w:noProof/>
             <w:webHidden/>
           </w:rPr>
-          <w:t>32</w:t>
+          <w:t>33</w:t>
         </w:r>
         <w:r>
           <w:rPr>
@@ -5192,7 +5116,7 @@
           <w:szCs w:val="22"/>
         </w:rPr>
       </w:pPr>
-      <w:hyperlink r:id="rId22" w:anchor="_Toc181029023" w:history="1">
+      <w:hyperlink r:id="rId24" w:anchor="_Toc181029023" w:history="1">
         <w:r>
           <w:rPr>
             <w:rStyle w:val="Hyperlink"/>
@@ -5247,7 +5171,7 @@
             <w:noProof/>
             <w:webHidden/>
           </w:rPr>
-          <w:t>33</w:t>
+          <w:t>34</w:t>
         </w:r>
         <w:r>
           <w:rPr>
@@ -5271,7 +5195,7 @@
           <w:szCs w:val="22"/>
         </w:rPr>
       </w:pPr>
-      <w:hyperlink r:id="rId23" w:anchor="_Toc181029024" w:history="1">
+      <w:hyperlink r:id="rId25" w:anchor="_Toc181029024" w:history="1">
         <w:r>
           <w:rPr>
             <w:rStyle w:val="Hyperlink"/>
@@ -5326,7 +5250,7 @@
             <w:noProof/>
             <w:webHidden/>
           </w:rPr>
-          <w:t>34</w:t>
+          <w:t>35</w:t>
         </w:r>
         <w:r>
           <w:rPr>
@@ -5350,7 +5274,7 @@
           <w:szCs w:val="22"/>
         </w:rPr>
       </w:pPr>
-      <w:hyperlink r:id="rId24" w:anchor="_Toc181029025" w:history="1">
+      <w:hyperlink r:id="rId26" w:anchor="_Toc181029025" w:history="1">
         <w:r>
           <w:rPr>
             <w:rStyle w:val="Hyperlink"/>
@@ -5405,7 +5329,7 @@
             <w:noProof/>
             <w:webHidden/>
           </w:rPr>
-          <w:t>34</w:t>
+          <w:t>35</w:t>
         </w:r>
         <w:r>
           <w:rPr>
@@ -5429,7 +5353,7 @@
           <w:szCs w:val="22"/>
         </w:rPr>
       </w:pPr>
-      <w:hyperlink r:id="rId25" w:anchor="_Toc181029026" w:history="1">
+      <w:hyperlink r:id="rId27" w:anchor="_Toc181029026" w:history="1">
         <w:r>
           <w:rPr>
             <w:rStyle w:val="Hyperlink"/>
@@ -5484,7 +5408,7 @@
             <w:noProof/>
             <w:webHidden/>
           </w:rPr>
-          <w:t>35</w:t>
+          <w:t>36</w:t>
         </w:r>
         <w:r>
           <w:rPr>
@@ -5508,7 +5432,7 @@
           <w:szCs w:val="22"/>
         </w:rPr>
       </w:pPr>
-      <w:hyperlink r:id="rId26" w:anchor="_Toc181029027" w:history="1">
+      <w:hyperlink r:id="rId28" w:anchor="_Toc181029027" w:history="1">
         <w:r>
           <w:rPr>
             <w:rStyle w:val="Hyperlink"/>
@@ -5563,7 +5487,7 @@
             <w:noProof/>
             <w:webHidden/>
           </w:rPr>
-          <w:t>35</w:t>
+          <w:t>36</w:t>
         </w:r>
         <w:r>
           <w:rPr>
@@ -5587,7 +5511,7 @@
           <w:szCs w:val="22"/>
         </w:rPr>
       </w:pPr>
-      <w:hyperlink r:id="rId27" w:anchor="_Toc181029028" w:history="1">
+      <w:hyperlink r:id="rId29" w:anchor="_Toc181029028" w:history="1">
         <w:r>
           <w:rPr>
             <w:rStyle w:val="Hyperlink"/>
@@ -5642,7 +5566,7 @@
             <w:noProof/>
             <w:webHidden/>
           </w:rPr>
-          <w:t>36</w:t>
+          <w:t>37</w:t>
         </w:r>
         <w:r>
           <w:rPr>
@@ -5666,7 +5590,7 @@
           <w:szCs w:val="22"/>
         </w:rPr>
       </w:pPr>
-      <w:hyperlink r:id="rId28" w:anchor="_Toc181029029" w:history="1">
+      <w:hyperlink r:id="rId30" w:anchor="_Toc181029029" w:history="1">
         <w:r>
           <w:rPr>
             <w:rStyle w:val="Hyperlink"/>
@@ -5721,7 +5645,7 @@
             <w:noProof/>
             <w:webHidden/>
           </w:rPr>
-          <w:t>37</w:t>
+          <w:t>38</w:t>
         </w:r>
         <w:r>
           <w:rPr>
@@ -5745,7 +5669,7 @@
           <w:szCs w:val="22"/>
         </w:rPr>
       </w:pPr>
-      <w:hyperlink r:id="rId29" w:anchor="_Toc181029030" w:history="1">
+      <w:hyperlink r:id="rId31" w:anchor="_Toc181029030" w:history="1">
         <w:r>
           <w:rPr>
             <w:rStyle w:val="Hyperlink"/>
@@ -5800,7 +5724,7 @@
             <w:noProof/>
             <w:webHidden/>
           </w:rPr>
-          <w:t>38</w:t>
+          <w:t>39</w:t>
         </w:r>
         <w:r>
           <w:rPr>
@@ -5824,7 +5748,7 @@
           <w:szCs w:val="22"/>
         </w:rPr>
       </w:pPr>
-      <w:hyperlink r:id="rId30" w:anchor="_Toc181029031" w:history="1">
+      <w:hyperlink r:id="rId32" w:anchor="_Toc181029031" w:history="1">
         <w:r>
           <w:rPr>
             <w:rStyle w:val="Hyperlink"/>
@@ -5879,7 +5803,7 @@
             <w:noProof/>
             <w:webHidden/>
           </w:rPr>
-          <w:t>38</w:t>
+          <w:t>39</w:t>
         </w:r>
         <w:r>
           <w:rPr>
@@ -5903,7 +5827,7 @@
           <w:szCs w:val="22"/>
         </w:rPr>
       </w:pPr>
-      <w:hyperlink r:id="rId31" w:anchor="_Toc181029032" w:history="1">
+      <w:hyperlink r:id="rId33" w:anchor="_Toc181029032" w:history="1">
         <w:r>
           <w:rPr>
             <w:rStyle w:val="Hyperlink"/>
@@ -5958,7 +5882,7 @@
             <w:noProof/>
             <w:webHidden/>
           </w:rPr>
-          <w:t>39</w:t>
+          <w:t>40</w:t>
         </w:r>
         <w:r>
           <w:rPr>
@@ -5982,7 +5906,7 @@
           <w:szCs w:val="22"/>
         </w:rPr>
       </w:pPr>
-      <w:hyperlink r:id="rId32" w:anchor="_Toc181029033" w:history="1">
+      <w:hyperlink r:id="rId34" w:anchor="_Toc181029033" w:history="1">
         <w:r>
           <w:rPr>
             <w:rStyle w:val="Hyperlink"/>
@@ -6037,7 +5961,7 @@
             <w:noProof/>
             <w:webHidden/>
           </w:rPr>
-          <w:t>39</w:t>
+          <w:t>40</w:t>
         </w:r>
         <w:r>
           <w:rPr>
@@ -7533,14 +7457,27 @@
                             <w:r>
                               <w:t xml:space="preserve">Hình 2. </w:t>
                             </w:r>
-                            <w:fldSimple w:instr=" SEQ Hình_2. \* ARABIC ">
-                              <w:r>
-                                <w:rPr>
-                                  <w:noProof/>
-                                </w:rPr>
-                                <w:t>1</w:t>
-                              </w:r>
-                            </w:fldSimple>
+                            <w:r>
+                              <w:fldChar w:fldCharType="begin"/>
+                            </w:r>
+                            <w:r>
+                              <w:instrText xml:space="preserve"> SEQ Hình_2. \* ARABIC </w:instrText>
+                            </w:r>
+                            <w:r>
+                              <w:fldChar w:fldCharType="separate"/>
+                            </w:r>
+                            <w:r>
+                              <w:rPr>
+                                <w:noProof/>
+                              </w:rPr>
+                              <w:t>1</w:t>
+                            </w:r>
+                            <w:r>
+                              <w:rPr>
+                                <w:noProof/>
+                              </w:rPr>
+                              <w:fldChar w:fldCharType="end"/>
+                            </w:r>
                             <w:r>
                               <w:rPr>
                                 <w:lang w:val="vi-VN"/>
@@ -7592,14 +7529,27 @@
                       <w:r>
                         <w:t xml:space="preserve">Hình 2. </w:t>
                       </w:r>
-                      <w:fldSimple w:instr=" SEQ Hình_2. \* ARABIC ">
-                        <w:r>
-                          <w:rPr>
-                            <w:noProof/>
-                          </w:rPr>
-                          <w:t>1</w:t>
-                        </w:r>
-                      </w:fldSimple>
+                      <w:r>
+                        <w:fldChar w:fldCharType="begin"/>
+                      </w:r>
+                      <w:r>
+                        <w:instrText xml:space="preserve"> SEQ Hình_2. \* ARABIC </w:instrText>
+                      </w:r>
+                      <w:r>
+                        <w:fldChar w:fldCharType="separate"/>
+                      </w:r>
+                      <w:r>
+                        <w:rPr>
+                          <w:noProof/>
+                        </w:rPr>
+                        <w:t>1</w:t>
+                      </w:r>
+                      <w:r>
+                        <w:rPr>
+                          <w:noProof/>
+                        </w:rPr>
+                        <w:fldChar w:fldCharType="end"/>
+                      </w:r>
                       <w:r>
                         <w:rPr>
                           <w:lang w:val="vi-VN"/>
@@ -7655,7 +7605,7 @@
                     <pic:cNvPicPr/>
                   </pic:nvPicPr>
                   <pic:blipFill>
-                    <a:blip r:embed="rId33">
+                    <a:blip r:embed="rId35">
                       <a:extLst>
                         <a:ext uri="{28A0092B-C50C-407E-A947-70E740481C1C}">
                           <a14:useLocalDpi xmlns:a14="http://schemas.microsoft.com/office/drawing/2010/main" val="0"/>
@@ -8697,7 +8647,17 @@
           <w:szCs w:val="26"/>
           <w14:ligatures w14:val="none"/>
         </w:rPr>
-        <w:t>Tạo các liên kết phân trang trong một giao diện người dùng (UI) cho trang web. Đây là cách để người dùng có thể điều hướng qua các trang dữ liệu. Sử dụng vòng lặp for để lặp qua tất cả các số trang từ 1 đến tổng số trang ($total_pages). Giá trị '</w:t>
+        <w:t xml:space="preserve">Tạo các liên kết phân trang trong một giao diện người dùng (UI) cho trang web. Đây là cách để người dùng có thể điều hướng qua các trang dữ liệu. Sử dụng vòng lặp </w:t>
+      </w:r>
+      <w:r>
+        <w:rPr>
+          <w:rFonts w:eastAsiaTheme="minorEastAsia" w:cs="Times New Roman"/>
+          <w:kern w:val="0"/>
+          <w:szCs w:val="26"/>
+          <w14:ligatures w14:val="none"/>
+        </w:rPr>
+        <w:lastRenderedPageBreak/>
+        <w:t>for để lặp qua tất cả các số trang từ 1 đến tổng số trang ($total_pages). Giá trị '</w:t>
       </w:r>
       <w:r>
         <w:rPr>
@@ -8717,17 +8677,7 @@
           <w:szCs w:val="26"/>
           <w14:ligatures w14:val="none"/>
         </w:rPr>
-        <w:t xml:space="preserve">' </w:t>
-      </w:r>
-      <w:r>
-        <w:rPr>
-          <w:rFonts w:eastAsiaTheme="minorEastAsia" w:cs="Times New Roman"/>
-          <w:kern w:val="0"/>
-          <w:szCs w:val="26"/>
-          <w14:ligatures w14:val="none"/>
-        </w:rPr>
-        <w:lastRenderedPageBreak/>
-        <w:t>có thể được sử dụng trong CSS để làm nổi bật trang hiện tại trong giao diện, giúp người dùng dễ nhận biết. Tạo một liên kết (&lt;a&gt;) với lớp CSS page-link cho phép người dùng chuyển đến trang $i.</w:t>
+        <w:t>' có thể được sử dụng trong CSS để làm nổi bật trang hiện tại trong giao diện, giúp người dùng dễ nhận biết. Tạo một liên kết (&lt;a&gt;) với lớp CSS page-link cho phép người dùng chuyển đến trang $i.</w:t>
       </w:r>
     </w:p>
     <w:p>
@@ -8908,14 +8858,27 @@
                             <w:r>
                               <w:t xml:space="preserve">Hình 2. </w:t>
                             </w:r>
-                            <w:fldSimple w:instr=" SEQ Hình_2. \* ARABIC ">
-                              <w:r>
-                                <w:rPr>
-                                  <w:noProof/>
-                                </w:rPr>
-                                <w:t>2</w:t>
-                              </w:r>
-                            </w:fldSimple>
+                            <w:r>
+                              <w:fldChar w:fldCharType="begin"/>
+                            </w:r>
+                            <w:r>
+                              <w:instrText xml:space="preserve"> SEQ Hình_2. \* ARABIC </w:instrText>
+                            </w:r>
+                            <w:r>
+                              <w:fldChar w:fldCharType="separate"/>
+                            </w:r>
+                            <w:r>
+                              <w:rPr>
+                                <w:noProof/>
+                              </w:rPr>
+                              <w:t>2</w:t>
+                            </w:r>
+                            <w:r>
+                              <w:rPr>
+                                <w:noProof/>
+                              </w:rPr>
+                              <w:fldChar w:fldCharType="end"/>
+                            </w:r>
                             <w:r>
                               <w:rPr>
                                 <w:lang w:val="vi-VN"/>
@@ -8964,14 +8927,27 @@
                       <w:r>
                         <w:t xml:space="preserve">Hình 2. </w:t>
                       </w:r>
-                      <w:fldSimple w:instr=" SEQ Hình_2. \* ARABIC ">
-                        <w:r>
-                          <w:rPr>
-                            <w:noProof/>
-                          </w:rPr>
-                          <w:t>2</w:t>
-                        </w:r>
-                      </w:fldSimple>
+                      <w:r>
+                        <w:fldChar w:fldCharType="begin"/>
+                      </w:r>
+                      <w:r>
+                        <w:instrText xml:space="preserve"> SEQ Hình_2. \* ARABIC </w:instrText>
+                      </w:r>
+                      <w:r>
+                        <w:fldChar w:fldCharType="separate"/>
+                      </w:r>
+                      <w:r>
+                        <w:rPr>
+                          <w:noProof/>
+                        </w:rPr>
+                        <w:t>2</w:t>
+                      </w:r>
+                      <w:r>
+                        <w:rPr>
+                          <w:noProof/>
+                        </w:rPr>
+                        <w:fldChar w:fldCharType="end"/>
+                      </w:r>
                       <w:r>
                         <w:rPr>
                           <w:lang w:val="vi-VN"/>
@@ -9028,7 +9004,7 @@
                     <pic:cNvPicPr/>
                   </pic:nvPicPr>
                   <pic:blipFill>
-                    <a:blip r:embed="rId34">
+                    <a:blip r:embed="rId36">
                       <a:extLst>
                         <a:ext uri="{28A0092B-C50C-407E-A947-70E740481C1C}">
                           <a14:useLocalDpi xmlns:a14="http://schemas.microsoft.com/office/drawing/2010/main" val="0"/>
@@ -9210,14 +9186,27 @@
                             <w:r>
                               <w:t xml:space="preserve">Hình 2. </w:t>
                             </w:r>
-                            <w:fldSimple w:instr=" SEQ Hình_2. \* ARABIC ">
-                              <w:r>
-                                <w:rPr>
-                                  <w:noProof/>
-                                </w:rPr>
-                                <w:t>3</w:t>
-                              </w:r>
-                            </w:fldSimple>
+                            <w:r>
+                              <w:fldChar w:fldCharType="begin"/>
+                            </w:r>
+                            <w:r>
+                              <w:instrText xml:space="preserve"> SEQ Hình_2. \* ARABIC </w:instrText>
+                            </w:r>
+                            <w:r>
+                              <w:fldChar w:fldCharType="separate"/>
+                            </w:r>
+                            <w:r>
+                              <w:rPr>
+                                <w:noProof/>
+                              </w:rPr>
+                              <w:t>3</w:t>
+                            </w:r>
+                            <w:r>
+                              <w:rPr>
+                                <w:noProof/>
+                              </w:rPr>
+                              <w:fldChar w:fldCharType="end"/>
+                            </w:r>
                             <w:r>
                               <w:rPr>
                                 <w:lang w:val="vi-VN"/>
@@ -9266,14 +9255,27 @@
                       <w:r>
                         <w:t xml:space="preserve">Hình 2. </w:t>
                       </w:r>
-                      <w:fldSimple w:instr=" SEQ Hình_2. \* ARABIC ">
-                        <w:r>
-                          <w:rPr>
-                            <w:noProof/>
-                          </w:rPr>
-                          <w:t>3</w:t>
-                        </w:r>
-                      </w:fldSimple>
+                      <w:r>
+                        <w:fldChar w:fldCharType="begin"/>
+                      </w:r>
+                      <w:r>
+                        <w:instrText xml:space="preserve"> SEQ Hình_2. \* ARABIC </w:instrText>
+                      </w:r>
+                      <w:r>
+                        <w:fldChar w:fldCharType="separate"/>
+                      </w:r>
+                      <w:r>
+                        <w:rPr>
+                          <w:noProof/>
+                        </w:rPr>
+                        <w:t>3</w:t>
+                      </w:r>
+                      <w:r>
+                        <w:rPr>
+                          <w:noProof/>
+                        </w:rPr>
+                        <w:fldChar w:fldCharType="end"/>
+                      </w:r>
                       <w:r>
                         <w:rPr>
                           <w:lang w:val="vi-VN"/>
@@ -9330,7 +9332,7 @@
                     <pic:cNvPicPr/>
                   </pic:nvPicPr>
                   <pic:blipFill>
-                    <a:blip r:embed="rId35">
+                    <a:blip r:embed="rId37">
                       <a:extLst>
                         <a:ext uri="{28A0092B-C50C-407E-A947-70E740481C1C}">
                           <a14:useLocalDpi xmlns:a14="http://schemas.microsoft.com/office/drawing/2010/main" val="0"/>
@@ -9548,14 +9550,27 @@
                             <w:r>
                               <w:t xml:space="preserve">Hình 2. </w:t>
                             </w:r>
-                            <w:fldSimple w:instr=" SEQ Hình_2. \* ARABIC ">
-                              <w:r>
-                                <w:rPr>
-                                  <w:noProof/>
-                                </w:rPr>
-                                <w:t>4</w:t>
-                              </w:r>
-                            </w:fldSimple>
+                            <w:r>
+                              <w:fldChar w:fldCharType="begin"/>
+                            </w:r>
+                            <w:r>
+                              <w:instrText xml:space="preserve"> SEQ Hình_2. \* ARABIC </w:instrText>
+                            </w:r>
+                            <w:r>
+                              <w:fldChar w:fldCharType="separate"/>
+                            </w:r>
+                            <w:r>
+                              <w:rPr>
+                                <w:noProof/>
+                              </w:rPr>
+                              <w:t>4</w:t>
+                            </w:r>
+                            <w:r>
+                              <w:rPr>
+                                <w:noProof/>
+                              </w:rPr>
+                              <w:fldChar w:fldCharType="end"/>
+                            </w:r>
                             <w:r>
                               <w:rPr>
                                 <w:lang w:val="vi-VN"/>
@@ -9603,14 +9618,27 @@
                       <w:r>
                         <w:t xml:space="preserve">Hình 2. </w:t>
                       </w:r>
-                      <w:fldSimple w:instr=" SEQ Hình_2. \* ARABIC ">
-                        <w:r>
-                          <w:rPr>
-                            <w:noProof/>
-                          </w:rPr>
-                          <w:t>4</w:t>
-                        </w:r>
-                      </w:fldSimple>
+                      <w:r>
+                        <w:fldChar w:fldCharType="begin"/>
+                      </w:r>
+                      <w:r>
+                        <w:instrText xml:space="preserve"> SEQ Hình_2. \* ARABIC </w:instrText>
+                      </w:r>
+                      <w:r>
+                        <w:fldChar w:fldCharType="separate"/>
+                      </w:r>
+                      <w:r>
+                        <w:rPr>
+                          <w:noProof/>
+                        </w:rPr>
+                        <w:t>4</w:t>
+                      </w:r>
+                      <w:r>
+                        <w:rPr>
+                          <w:noProof/>
+                        </w:rPr>
+                        <w:fldChar w:fldCharType="end"/>
+                      </w:r>
                       <w:r>
                         <w:rPr>
                           <w:lang w:val="vi-VN"/>
@@ -9667,7 +9695,7 @@
                     <pic:cNvPicPr/>
                   </pic:nvPicPr>
                   <pic:blipFill>
-                    <a:blip r:embed="rId36">
+                    <a:blip r:embed="rId38">
                       <a:extLst>
                         <a:ext uri="{28A0092B-C50C-407E-A947-70E740481C1C}">
                           <a14:useLocalDpi xmlns:a14="http://schemas.microsoft.com/office/drawing/2010/main" val="0"/>
@@ -9775,14 +9803,27 @@
                             <w:r>
                               <w:t xml:space="preserve">Hình 2. </w:t>
                             </w:r>
-                            <w:fldSimple w:instr=" SEQ Hình_2. \* ARABIC ">
-                              <w:r>
-                                <w:rPr>
-                                  <w:noProof/>
-                                </w:rPr>
-                                <w:t>5</w:t>
-                              </w:r>
-                            </w:fldSimple>
+                            <w:r>
+                              <w:fldChar w:fldCharType="begin"/>
+                            </w:r>
+                            <w:r>
+                              <w:instrText xml:space="preserve"> SEQ Hình_2. \* ARABIC </w:instrText>
+                            </w:r>
+                            <w:r>
+                              <w:fldChar w:fldCharType="separate"/>
+                            </w:r>
+                            <w:r>
+                              <w:rPr>
+                                <w:noProof/>
+                              </w:rPr>
+                              <w:t>5</w:t>
+                            </w:r>
+                            <w:r>
+                              <w:rPr>
+                                <w:noProof/>
+                              </w:rPr>
+                              <w:fldChar w:fldCharType="end"/>
+                            </w:r>
                             <w:r>
                               <w:rPr>
                                 <w:lang w:val="vi-VN"/>
@@ -9831,14 +9872,27 @@
                       <w:r>
                         <w:t xml:space="preserve">Hình 2. </w:t>
                       </w:r>
-                      <w:fldSimple w:instr=" SEQ Hình_2. \* ARABIC ">
-                        <w:r>
-                          <w:rPr>
-                            <w:noProof/>
-                          </w:rPr>
-                          <w:t>5</w:t>
-                        </w:r>
-                      </w:fldSimple>
+                      <w:r>
+                        <w:fldChar w:fldCharType="begin"/>
+                      </w:r>
+                      <w:r>
+                        <w:instrText xml:space="preserve"> SEQ Hình_2. \* ARABIC </w:instrText>
+                      </w:r>
+                      <w:r>
+                        <w:fldChar w:fldCharType="separate"/>
+                      </w:r>
+                      <w:r>
+                        <w:rPr>
+                          <w:noProof/>
+                        </w:rPr>
+                        <w:t>5</w:t>
+                      </w:r>
+                      <w:r>
+                        <w:rPr>
+                          <w:noProof/>
+                        </w:rPr>
+                        <w:fldChar w:fldCharType="end"/>
+                      </w:r>
                       <w:r>
                         <w:rPr>
                           <w:lang w:val="vi-VN"/>
@@ -9895,7 +9949,7 @@
                     <pic:cNvPicPr/>
                   </pic:nvPicPr>
                   <pic:blipFill>
-                    <a:blip r:embed="rId37">
+                    <a:blip r:embed="rId39">
                       <a:extLst>
                         <a:ext uri="{28A0092B-C50C-407E-A947-70E740481C1C}">
                           <a14:useLocalDpi xmlns:a14="http://schemas.microsoft.com/office/drawing/2010/main" val="0"/>
@@ -10457,14 +10511,27 @@
                             <w:r>
                               <w:t xml:space="preserve">Hình 2. </w:t>
                             </w:r>
-                            <w:fldSimple w:instr=" SEQ Hình_2. \* ARABIC ">
-                              <w:r>
-                                <w:rPr>
-                                  <w:noProof/>
-                                </w:rPr>
-                                <w:t>6</w:t>
-                              </w:r>
-                            </w:fldSimple>
+                            <w:r>
+                              <w:fldChar w:fldCharType="begin"/>
+                            </w:r>
+                            <w:r>
+                              <w:instrText xml:space="preserve"> SEQ Hình_2. \* ARABIC </w:instrText>
+                            </w:r>
+                            <w:r>
+                              <w:fldChar w:fldCharType="separate"/>
+                            </w:r>
+                            <w:r>
+                              <w:rPr>
+                                <w:noProof/>
+                              </w:rPr>
+                              <w:t>6</w:t>
+                            </w:r>
+                            <w:r>
+                              <w:rPr>
+                                <w:noProof/>
+                              </w:rPr>
+                              <w:fldChar w:fldCharType="end"/>
+                            </w:r>
                             <w:r>
                               <w:rPr>
                                 <w:lang w:val="vi-VN"/>
@@ -10512,14 +10579,27 @@
                       <w:r>
                         <w:t xml:space="preserve">Hình 2. </w:t>
                       </w:r>
-                      <w:fldSimple w:instr=" SEQ Hình_2. \* ARABIC ">
-                        <w:r>
-                          <w:rPr>
-                            <w:noProof/>
-                          </w:rPr>
-                          <w:t>6</w:t>
-                        </w:r>
-                      </w:fldSimple>
+                      <w:r>
+                        <w:fldChar w:fldCharType="begin"/>
+                      </w:r>
+                      <w:r>
+                        <w:instrText xml:space="preserve"> SEQ Hình_2. \* ARABIC </w:instrText>
+                      </w:r>
+                      <w:r>
+                        <w:fldChar w:fldCharType="separate"/>
+                      </w:r>
+                      <w:r>
+                        <w:rPr>
+                          <w:noProof/>
+                        </w:rPr>
+                        <w:t>6</w:t>
+                      </w:r>
+                      <w:r>
+                        <w:rPr>
+                          <w:noProof/>
+                        </w:rPr>
+                        <w:fldChar w:fldCharType="end"/>
+                      </w:r>
                       <w:r>
                         <w:rPr>
                           <w:lang w:val="vi-VN"/>
@@ -10575,7 +10655,7 @@
                     <pic:cNvPicPr/>
                   </pic:nvPicPr>
                   <pic:blipFill>
-                    <a:blip r:embed="rId38">
+                    <a:blip r:embed="rId40">
                       <a:extLst>
                         <a:ext uri="{28A0092B-C50C-407E-A947-70E740481C1C}">
                           <a14:useLocalDpi xmlns:a14="http://schemas.microsoft.com/office/drawing/2010/main" val="0"/>
@@ -11495,7 +11575,7 @@
                     </pic:cNvPicPr>
                   </pic:nvPicPr>
                   <pic:blipFill>
-                    <a:blip r:embed="rId39">
+                    <a:blip r:embed="rId41">
                       <a:extLst>
                         <a:ext uri="{28A0092B-C50C-407E-A947-70E740481C1C}">
                           <a14:useLocalDpi xmlns:a14="http://schemas.microsoft.com/office/drawing/2010/main" val="0"/>
@@ -11537,14 +11617,27 @@
       <w:r>
         <w:t xml:space="preserve">Hình 2. </w:t>
       </w:r>
-      <w:fldSimple w:instr=" SEQ Hình_2. \* ARABIC ">
-        <w:r>
-          <w:rPr>
-            <w:noProof/>
-          </w:rPr>
-          <w:t>7</w:t>
-        </w:r>
-      </w:fldSimple>
+      <w:r>
+        <w:fldChar w:fldCharType="begin"/>
+      </w:r>
+      <w:r>
+        <w:instrText xml:space="preserve"> SEQ Hình_2. \* ARABIC </w:instrText>
+      </w:r>
+      <w:r>
+        <w:fldChar w:fldCharType="separate"/>
+      </w:r>
+      <w:r>
+        <w:rPr>
+          <w:noProof/>
+        </w:rPr>
+        <w:t>7</w:t>
+      </w:r>
+      <w:r>
+        <w:rPr>
+          <w:noProof/>
+        </w:rPr>
+        <w:fldChar w:fldCharType="end"/>
+      </w:r>
       <w:r>
         <w:rPr>
           <w:lang w:val="vi-VN"/>
@@ -11661,6 +11754,7 @@
           <w:lang w:val="vi-VN"/>
           <w14:ligatures w14:val="none"/>
         </w:rPr>
+        <w:lastRenderedPageBreak/>
         <w:t>4. Máy chủ xử lý yêu cầu</w:t>
       </w:r>
     </w:p>
@@ -11684,7 +11778,6 @@
           <w:lang w:val="vi-VN"/>
           <w14:ligatures w14:val="none"/>
         </w:rPr>
-        <w:lastRenderedPageBreak/>
         <w:t>5. Máy chủ gửi phản hồi trở lại trang web</w:t>
       </w:r>
     </w:p>
@@ -12052,14 +12145,27 @@
                             <w:r>
                               <w:t xml:space="preserve">Hình 2. </w:t>
                             </w:r>
-                            <w:fldSimple w:instr=" SEQ Hình_2. \* ARABIC ">
-                              <w:r>
-                                <w:rPr>
-                                  <w:noProof/>
-                                </w:rPr>
-                                <w:t>8</w:t>
-                              </w:r>
-                            </w:fldSimple>
+                            <w:r>
+                              <w:fldChar w:fldCharType="begin"/>
+                            </w:r>
+                            <w:r>
+                              <w:instrText xml:space="preserve"> SEQ Hình_2. \* ARABIC </w:instrText>
+                            </w:r>
+                            <w:r>
+                              <w:fldChar w:fldCharType="separate"/>
+                            </w:r>
+                            <w:r>
+                              <w:rPr>
+                                <w:noProof/>
+                              </w:rPr>
+                              <w:t>8</w:t>
+                            </w:r>
+                            <w:r>
+                              <w:rPr>
+                                <w:noProof/>
+                              </w:rPr>
+                              <w:fldChar w:fldCharType="end"/>
+                            </w:r>
                             <w:r>
                               <w:rPr>
                                 <w:lang w:val="vi-VN"/>
@@ -12110,14 +12216,27 @@
                       <w:r>
                         <w:t xml:space="preserve">Hình 2. </w:t>
                       </w:r>
-                      <w:fldSimple w:instr=" SEQ Hình_2. \* ARABIC ">
-                        <w:r>
-                          <w:rPr>
-                            <w:noProof/>
-                          </w:rPr>
-                          <w:t>8</w:t>
-                        </w:r>
-                      </w:fldSimple>
+                      <w:r>
+                        <w:fldChar w:fldCharType="begin"/>
+                      </w:r>
+                      <w:r>
+                        <w:instrText xml:space="preserve"> SEQ Hình_2. \* ARABIC </w:instrText>
+                      </w:r>
+                      <w:r>
+                        <w:fldChar w:fldCharType="separate"/>
+                      </w:r>
+                      <w:r>
+                        <w:rPr>
+                          <w:noProof/>
+                        </w:rPr>
+                        <w:t>8</w:t>
+                      </w:r>
+                      <w:r>
+                        <w:rPr>
+                          <w:noProof/>
+                        </w:rPr>
+                        <w:fldChar w:fldCharType="end"/>
+                      </w:r>
                       <w:r>
                         <w:rPr>
                           <w:lang w:val="vi-VN"/>
@@ -12176,7 +12295,7 @@
                     <pic:cNvPicPr/>
                   </pic:nvPicPr>
                   <pic:blipFill>
-                    <a:blip r:embed="rId40" cstate="print">
+                    <a:blip r:embed="rId42" cstate="print">
                       <a:extLst>
                         <a:ext uri="{28A0092B-C50C-407E-A947-70E740481C1C}">
                           <a14:useLocalDpi xmlns:a14="http://schemas.microsoft.com/office/drawing/2010/main" val="0"/>
@@ -14028,14 +14147,27 @@
                             <w:r>
                               <w:t xml:space="preserve">Hình 2. </w:t>
                             </w:r>
-                            <w:fldSimple w:instr=" SEQ Hình_2. \* ARABIC ">
-                              <w:r>
-                                <w:rPr>
-                                  <w:noProof/>
-                                </w:rPr>
-                                <w:t>9</w:t>
-                              </w:r>
-                            </w:fldSimple>
+                            <w:r>
+                              <w:fldChar w:fldCharType="begin"/>
+                            </w:r>
+                            <w:r>
+                              <w:instrText xml:space="preserve"> SEQ Hình_2. \* ARABIC </w:instrText>
+                            </w:r>
+                            <w:r>
+                              <w:fldChar w:fldCharType="separate"/>
+                            </w:r>
+                            <w:r>
+                              <w:rPr>
+                                <w:noProof/>
+                              </w:rPr>
+                              <w:t>9</w:t>
+                            </w:r>
+                            <w:r>
+                              <w:rPr>
+                                <w:noProof/>
+                              </w:rPr>
+                              <w:fldChar w:fldCharType="end"/>
+                            </w:r>
                             <w:r>
                               <w:rPr>
                                 <w:lang w:val="vi-VN"/>
@@ -14086,14 +14218,27 @@
                       <w:r>
                         <w:t xml:space="preserve">Hình 2. </w:t>
                       </w:r>
-                      <w:fldSimple w:instr=" SEQ Hình_2. \* ARABIC ">
-                        <w:r>
-                          <w:rPr>
-                            <w:noProof/>
-                          </w:rPr>
-                          <w:t>9</w:t>
-                        </w:r>
-                      </w:fldSimple>
+                      <w:r>
+                        <w:fldChar w:fldCharType="begin"/>
+                      </w:r>
+                      <w:r>
+                        <w:instrText xml:space="preserve"> SEQ Hình_2. \* ARABIC </w:instrText>
+                      </w:r>
+                      <w:r>
+                        <w:fldChar w:fldCharType="separate"/>
+                      </w:r>
+                      <w:r>
+                        <w:rPr>
+                          <w:noProof/>
+                        </w:rPr>
+                        <w:t>9</w:t>
+                      </w:r>
+                      <w:r>
+                        <w:rPr>
+                          <w:noProof/>
+                        </w:rPr>
+                        <w:fldChar w:fldCharType="end"/>
+                      </w:r>
                       <w:r>
                         <w:rPr>
                           <w:lang w:val="vi-VN"/>
@@ -14152,7 +14297,7 @@
                     <pic:cNvPicPr/>
                   </pic:nvPicPr>
                   <pic:blipFill>
-                    <a:blip r:embed="rId41" cstate="print">
+                    <a:blip r:embed="rId43" cstate="print">
                       <a:extLst>
                         <a:ext uri="{28A0092B-C50C-407E-A947-70E740481C1C}">
                           <a14:useLocalDpi xmlns:a14="http://schemas.microsoft.com/office/drawing/2010/main" val="0"/>
@@ -14314,7 +14459,7 @@
                     <pic:cNvPicPr/>
                   </pic:nvPicPr>
                   <pic:blipFill>
-                    <a:blip r:embed="rId42">
+                    <a:blip r:embed="rId44">
                       <a:extLst>
                         <a:ext uri="{28A0092B-C50C-407E-A947-70E740481C1C}">
                           <a14:useLocalDpi xmlns:a14="http://schemas.microsoft.com/office/drawing/2010/main" val="0"/>
@@ -15457,6 +15602,7 @@
           <w:lang w:val="vi-VN"/>
           <w14:ligatures w14:val="none"/>
         </w:rPr>
+        <w:lastRenderedPageBreak/>
         <w:t xml:space="preserve">2.4 </w:t>
       </w:r>
       <w:r>
@@ -15493,7 +15639,6 @@
           <w:lang w:val="vi-VN"/>
           <w14:ligatures w14:val="none"/>
         </w:rPr>
-        <w:lastRenderedPageBreak/>
         <w:t xml:space="preserve">Việc sử dụng rewrite trong Apache thông qua file </w:t>
       </w:r>
       <w:r>
@@ -16033,7 +16178,6 @@
           <w:lang w:val="vi-VN"/>
           <w14:ligatures w14:val="none"/>
         </w:rPr>
-        <w:lastRenderedPageBreak/>
         <w:t>Sau khi cấu hình xong, ta có thể chạy mà không cần phần đuôi mở rộng (.php)</w:t>
       </w:r>
     </w:p>
@@ -16106,14 +16250,27 @@
                             <w:r>
                               <w:t xml:space="preserve">Hình 2. </w:t>
                             </w:r>
-                            <w:fldSimple w:instr=" SEQ Hình_2. \* ARABIC ">
-                              <w:r>
-                                <w:rPr>
-                                  <w:noProof/>
-                                </w:rPr>
-                                <w:t>10</w:t>
-                              </w:r>
-                            </w:fldSimple>
+                            <w:r>
+                              <w:fldChar w:fldCharType="begin"/>
+                            </w:r>
+                            <w:r>
+                              <w:instrText xml:space="preserve"> SEQ Hình_2. \* ARABIC </w:instrText>
+                            </w:r>
+                            <w:r>
+                              <w:fldChar w:fldCharType="separate"/>
+                            </w:r>
+                            <w:r>
+                              <w:rPr>
+                                <w:noProof/>
+                              </w:rPr>
+                              <w:t>10</w:t>
+                            </w:r>
+                            <w:r>
+                              <w:rPr>
+                                <w:noProof/>
+                              </w:rPr>
+                              <w:fldChar w:fldCharType="end"/>
+                            </w:r>
                             <w:r>
                               <w:rPr>
                                 <w:lang w:val="vi-VN"/>
@@ -16164,14 +16321,27 @@
                       <w:r>
                         <w:t xml:space="preserve">Hình 2. </w:t>
                       </w:r>
-                      <w:fldSimple w:instr=" SEQ Hình_2. \* ARABIC ">
-                        <w:r>
-                          <w:rPr>
-                            <w:noProof/>
-                          </w:rPr>
-                          <w:t>10</w:t>
-                        </w:r>
-                      </w:fldSimple>
+                      <w:r>
+                        <w:fldChar w:fldCharType="begin"/>
+                      </w:r>
+                      <w:r>
+                        <w:instrText xml:space="preserve"> SEQ Hình_2. \* ARABIC </w:instrText>
+                      </w:r>
+                      <w:r>
+                        <w:fldChar w:fldCharType="separate"/>
+                      </w:r>
+                      <w:r>
+                        <w:rPr>
+                          <w:noProof/>
+                        </w:rPr>
+                        <w:t>10</w:t>
+                      </w:r>
+                      <w:r>
+                        <w:rPr>
+                          <w:noProof/>
+                        </w:rPr>
+                        <w:fldChar w:fldCharType="end"/>
+                      </w:r>
                       <w:r>
                         <w:rPr>
                           <w:lang w:val="vi-VN"/>
@@ -16230,7 +16400,7 @@
                     <pic:cNvPicPr/>
                   </pic:nvPicPr>
                   <pic:blipFill>
-                    <a:blip r:embed="rId43">
+                    <a:blip r:embed="rId45">
                       <a:extLst>
                         <a:ext uri="{28A0092B-C50C-407E-A947-70E740481C1C}">
                           <a14:useLocalDpi xmlns:a14="http://schemas.microsoft.com/office/drawing/2010/main" val="0"/>
@@ -16877,6 +17047,7 @@
           <w:lang w:val="vi-VN"/>
           <w14:ligatures w14:val="none"/>
         </w:rPr>
+        <w:lastRenderedPageBreak/>
         <w:t>callApiDistrict():</w:t>
       </w:r>
       <w:r>
@@ -16914,7 +17085,6 @@
           <w:lang w:val="vi-VN"/>
           <w14:ligatures w14:val="none"/>
         </w:rPr>
-        <w:lastRenderedPageBreak/>
         <w:t>callApiWard():</w:t>
       </w:r>
       <w:r>
@@ -17344,6 +17514,7 @@
                 <w:szCs w:val="26"/>
                 <w:lang w:val="vi-VN"/>
               </w:rPr>
+              <w:lastRenderedPageBreak/>
               <w:t xml:space="preserve">    });</w:t>
             </w:r>
           </w:p>
@@ -17380,7 +17551,6 @@
                 <w:szCs w:val="26"/>
                 <w:lang w:val="vi-VN"/>
               </w:rPr>
-              <w:lastRenderedPageBreak/>
               <w:t xml:space="preserve">    selectElement.innerHTML = row;</w:t>
             </w:r>
           </w:p>
@@ -17996,6 +18166,7 @@
           <w:lang w:val="vi-VN"/>
           <w14:ligatures w14:val="none"/>
         </w:rPr>
+        <w:lastRenderedPageBreak/>
         <w:t xml:space="preserve">Gọi API để lấy dữ liệu quận/huyện: Sử dụng </w:t>
       </w:r>
       <w:r>
@@ -18070,7 +18241,6 @@
           <w:lang w:val="vi-VN"/>
           <w14:ligatures w14:val="none"/>
         </w:rPr>
-        <w:lastRenderedPageBreak/>
         <w:t>Trước khi có dữ liệu mới, hai dropdown này sẽ bị vô hiệu hóa (disabled = true) để tránh việc chọn sai dữ liệu.</w:t>
       </w:r>
     </w:p>
@@ -18141,14 +18311,27 @@
                             <w:r>
                               <w:t xml:space="preserve">Hình 2. </w:t>
                             </w:r>
-                            <w:fldSimple w:instr=" SEQ Hình_2. \* ARABIC ">
-                              <w:r>
-                                <w:rPr>
-                                  <w:noProof/>
-                                </w:rPr>
-                                <w:t>11</w:t>
-                              </w:r>
-                            </w:fldSimple>
+                            <w:r>
+                              <w:fldChar w:fldCharType="begin"/>
+                            </w:r>
+                            <w:r>
+                              <w:instrText xml:space="preserve"> SEQ Hình_2. \* ARABIC </w:instrText>
+                            </w:r>
+                            <w:r>
+                              <w:fldChar w:fldCharType="separate"/>
+                            </w:r>
+                            <w:r>
+                              <w:rPr>
+                                <w:noProof/>
+                              </w:rPr>
+                              <w:t>11</w:t>
+                            </w:r>
+                            <w:r>
+                              <w:rPr>
+                                <w:noProof/>
+                              </w:rPr>
+                              <w:fldChar w:fldCharType="end"/>
+                            </w:r>
                             <w:r>
                               <w:rPr>
                                 <w:lang w:val="vi-VN"/>
@@ -18191,14 +18374,27 @@
                       <w:r>
                         <w:t xml:space="preserve">Hình 2. </w:t>
                       </w:r>
-                      <w:fldSimple w:instr=" SEQ Hình_2. \* ARABIC ">
-                        <w:r>
-                          <w:rPr>
-                            <w:noProof/>
-                          </w:rPr>
-                          <w:t>11</w:t>
-                        </w:r>
-                      </w:fldSimple>
+                      <w:r>
+                        <w:fldChar w:fldCharType="begin"/>
+                      </w:r>
+                      <w:r>
+                        <w:instrText xml:space="preserve"> SEQ Hình_2. \* ARABIC </w:instrText>
+                      </w:r>
+                      <w:r>
+                        <w:fldChar w:fldCharType="separate"/>
+                      </w:r>
+                      <w:r>
+                        <w:rPr>
+                          <w:noProof/>
+                        </w:rPr>
+                        <w:t>11</w:t>
+                      </w:r>
+                      <w:r>
+                        <w:rPr>
+                          <w:noProof/>
+                        </w:rPr>
+                        <w:fldChar w:fldCharType="end"/>
+                      </w:r>
                       <w:r>
                         <w:rPr>
                           <w:lang w:val="vi-VN"/>
@@ -18249,7 +18445,7 @@
                     <pic:cNvPicPr/>
                   </pic:nvPicPr>
                   <pic:blipFill>
-                    <a:blip r:embed="rId44">
+                    <a:blip r:embed="rId46">
                       <a:extLst>
                         <a:ext uri="{28A0092B-C50C-407E-A947-70E740481C1C}">
                           <a14:useLocalDpi xmlns:a14="http://schemas.microsoft.com/office/drawing/2010/main" val="0"/>
@@ -19138,14 +19334,27 @@
                             <w:r>
                               <w:t xml:space="preserve">Hình 3. </w:t>
                             </w:r>
-                            <w:fldSimple w:instr=" SEQ Hình_3. \* ARABIC ">
-                              <w:r>
-                                <w:rPr>
-                                  <w:noProof/>
-                                </w:rPr>
-                                <w:t>1</w:t>
-                              </w:r>
-                            </w:fldSimple>
+                            <w:r>
+                              <w:fldChar w:fldCharType="begin"/>
+                            </w:r>
+                            <w:r>
+                              <w:instrText xml:space="preserve"> SEQ Hình_3. \* ARABIC </w:instrText>
+                            </w:r>
+                            <w:r>
+                              <w:fldChar w:fldCharType="separate"/>
+                            </w:r>
+                            <w:r>
+                              <w:rPr>
+                                <w:noProof/>
+                              </w:rPr>
+                              <w:t>1</w:t>
+                            </w:r>
+                            <w:r>
+                              <w:rPr>
+                                <w:noProof/>
+                              </w:rPr>
+                              <w:fldChar w:fldCharType="end"/>
+                            </w:r>
                             <w:r>
                               <w:rPr>
                                 <w:lang w:val="vi-VN"/>
@@ -19194,14 +19403,27 @@
                       <w:r>
                         <w:t xml:space="preserve">Hình 3. </w:t>
                       </w:r>
-                      <w:fldSimple w:instr=" SEQ Hình_3. \* ARABIC ">
-                        <w:r>
-                          <w:rPr>
-                            <w:noProof/>
-                          </w:rPr>
-                          <w:t>1</w:t>
-                        </w:r>
-                      </w:fldSimple>
+                      <w:r>
+                        <w:fldChar w:fldCharType="begin"/>
+                      </w:r>
+                      <w:r>
+                        <w:instrText xml:space="preserve"> SEQ Hình_3. \* ARABIC </w:instrText>
+                      </w:r>
+                      <w:r>
+                        <w:fldChar w:fldCharType="separate"/>
+                      </w:r>
+                      <w:r>
+                        <w:rPr>
+                          <w:noProof/>
+                        </w:rPr>
+                        <w:t>1</w:t>
+                      </w:r>
+                      <w:r>
+                        <w:rPr>
+                          <w:noProof/>
+                        </w:rPr>
+                        <w:fldChar w:fldCharType="end"/>
+                      </w:r>
                       <w:r>
                         <w:rPr>
                           <w:lang w:val="vi-VN"/>
@@ -19259,7 +19481,7 @@
                     <pic:cNvPicPr/>
                   </pic:nvPicPr>
                   <pic:blipFill>
-                    <a:blip r:embed="rId45">
+                    <a:blip r:embed="rId47">
                       <a:extLst>
                         <a:ext uri="{28A0092B-C50C-407E-A947-70E740481C1C}">
                           <a14:useLocalDpi xmlns:a14="http://schemas.microsoft.com/office/drawing/2010/main" val="0"/>
@@ -19529,7 +19751,7 @@
                     <pic:cNvPicPr/>
                   </pic:nvPicPr>
                   <pic:blipFill>
-                    <a:blip r:embed="rId46"/>
+                    <a:blip r:embed="rId48"/>
                     <a:stretch>
                       <a:fillRect/>
                     </a:stretch>
@@ -19564,14 +19786,27 @@
       <w:r>
         <w:t xml:space="preserve">Hình 2. </w:t>
       </w:r>
-      <w:fldSimple w:instr=" SEQ Hình_2. \* ARABIC ">
-        <w:r>
-          <w:rPr>
-            <w:noProof/>
-          </w:rPr>
-          <w:t>12</w:t>
-        </w:r>
-      </w:fldSimple>
+      <w:r>
+        <w:fldChar w:fldCharType="begin"/>
+      </w:r>
+      <w:r>
+        <w:instrText xml:space="preserve"> SEQ Hình_2. \* ARABIC </w:instrText>
+      </w:r>
+      <w:r>
+        <w:fldChar w:fldCharType="separate"/>
+      </w:r>
+      <w:r>
+        <w:rPr>
+          <w:noProof/>
+        </w:rPr>
+        <w:t>12</w:t>
+      </w:r>
+      <w:r>
+        <w:rPr>
+          <w:noProof/>
+        </w:rPr>
+        <w:fldChar w:fldCharType="end"/>
+      </w:r>
       <w:r>
         <w:rPr>
           <w:lang w:val="vi-VN"/>
@@ -19640,7 +19875,7 @@
                     <pic:cNvPicPr/>
                   </pic:nvPicPr>
                   <pic:blipFill>
-                    <a:blip r:embed="rId47"/>
+                    <a:blip r:embed="rId49"/>
                     <a:stretch>
                       <a:fillRect/>
                     </a:stretch>
@@ -19677,14 +19912,27 @@
       <w:r>
         <w:t xml:space="preserve">Hình 2. </w:t>
       </w:r>
-      <w:fldSimple w:instr=" SEQ Hình_2. \* ARABIC ">
-        <w:r>
-          <w:rPr>
-            <w:noProof/>
-          </w:rPr>
-          <w:t>13</w:t>
-        </w:r>
-      </w:fldSimple>
+      <w:r>
+        <w:fldChar w:fldCharType="begin"/>
+      </w:r>
+      <w:r>
+        <w:instrText xml:space="preserve"> SEQ Hình_2. \* ARABIC </w:instrText>
+      </w:r>
+      <w:r>
+        <w:fldChar w:fldCharType="separate"/>
+      </w:r>
+      <w:r>
+        <w:rPr>
+          <w:noProof/>
+        </w:rPr>
+        <w:t>13</w:t>
+      </w:r>
+      <w:r>
+        <w:rPr>
+          <w:noProof/>
+        </w:rPr>
+        <w:fldChar w:fldCharType="end"/>
+      </w:r>
       <w:r>
         <w:rPr>
           <w:lang w:val="vi-VN"/>
@@ -19787,7 +20035,7 @@
                     <pic:cNvPicPr/>
                   </pic:nvPicPr>
                   <pic:blipFill>
-                    <a:blip r:embed="rId48"/>
+                    <a:blip r:embed="rId50"/>
                     <a:stretch>
                       <a:fillRect/>
                     </a:stretch>
@@ -19824,14 +20072,27 @@
       <w:r>
         <w:t xml:space="preserve">Hình 2. </w:t>
       </w:r>
-      <w:fldSimple w:instr=" SEQ Hình_2. \* ARABIC ">
-        <w:r>
-          <w:rPr>
-            <w:noProof/>
-          </w:rPr>
-          <w:t>14</w:t>
-        </w:r>
-      </w:fldSimple>
+      <w:r>
+        <w:fldChar w:fldCharType="begin"/>
+      </w:r>
+      <w:r>
+        <w:instrText xml:space="preserve"> SEQ Hình_2. \* ARABIC </w:instrText>
+      </w:r>
+      <w:r>
+        <w:fldChar w:fldCharType="separate"/>
+      </w:r>
+      <w:r>
+        <w:rPr>
+          <w:noProof/>
+        </w:rPr>
+        <w:t>14</w:t>
+      </w:r>
+      <w:r>
+        <w:rPr>
+          <w:noProof/>
+        </w:rPr>
+        <w:fldChar w:fldCharType="end"/>
+      </w:r>
       <w:r>
         <w:rPr>
           <w:lang w:val="vi-VN"/>
@@ -20200,29 +20461,7 @@
                 <w:szCs w:val="26"/>
                 <w:lang w:val="vi-VN"/>
               </w:rPr>
-              <w:t>if ($conn-&gt;connect_error) { die("Connection failed: ".$conn-&gt;connect_error);</w:t>
-            </w:r>
-          </w:p>
-          <w:p>
-            <w:pPr>
-              <w:tabs>
-                <w:tab w:val="left" w:pos="851"/>
-              </w:tabs>
-              <w:contextualSpacing/>
-              <w:jc w:val="both"/>
-              <w:rPr>
-                <w:rFonts w:eastAsiaTheme="minorEastAsia"/>
-                <w:szCs w:val="26"/>
-                <w:lang w:val="vi-VN"/>
-              </w:rPr>
-            </w:pPr>
-            <w:r>
-              <w:rPr>
-                <w:rFonts w:eastAsiaTheme="minorEastAsia"/>
-                <w:szCs w:val="26"/>
-                <w:lang w:val="vi-VN"/>
-              </w:rPr>
-              <w:t>}?&gt;</w:t>
+              <w:t>if ($conn-&gt;connect_error) { die("Connection failed: ".$conn-&gt;connect_error);}?&gt;</w:t>
             </w:r>
           </w:p>
         </w:tc>
@@ -20405,14 +20644,27 @@
                             <w:r>
                               <w:t xml:space="preserve">Hình 4. </w:t>
                             </w:r>
-                            <w:fldSimple w:instr=" SEQ Hình_4. \* ARABIC ">
-                              <w:r>
-                                <w:rPr>
-                                  <w:noProof/>
-                                </w:rPr>
-                                <w:t>1</w:t>
-                              </w:r>
-                            </w:fldSimple>
+                            <w:r>
+                              <w:fldChar w:fldCharType="begin"/>
+                            </w:r>
+                            <w:r>
+                              <w:instrText xml:space="preserve"> SEQ Hình_4. \* ARABIC </w:instrText>
+                            </w:r>
+                            <w:r>
+                              <w:fldChar w:fldCharType="separate"/>
+                            </w:r>
+                            <w:r>
+                              <w:rPr>
+                                <w:noProof/>
+                              </w:rPr>
+                              <w:t>1</w:t>
+                            </w:r>
+                            <w:r>
+                              <w:rPr>
+                                <w:noProof/>
+                              </w:rPr>
+                              <w:fldChar w:fldCharType="end"/>
+                            </w:r>
                             <w:r>
                               <w:rPr>
                                 <w:lang w:val="vi-VN"/>
@@ -20460,14 +20712,27 @@
                       <w:r>
                         <w:t xml:space="preserve">Hình 4. </w:t>
                       </w:r>
-                      <w:fldSimple w:instr=" SEQ Hình_4. \* ARABIC ">
-                        <w:r>
-                          <w:rPr>
-                            <w:noProof/>
-                          </w:rPr>
-                          <w:t>1</w:t>
-                        </w:r>
-                      </w:fldSimple>
+                      <w:r>
+                        <w:fldChar w:fldCharType="begin"/>
+                      </w:r>
+                      <w:r>
+                        <w:instrText xml:space="preserve"> SEQ Hình_4. \* ARABIC </w:instrText>
+                      </w:r>
+                      <w:r>
+                        <w:fldChar w:fldCharType="separate"/>
+                      </w:r>
+                      <w:r>
+                        <w:rPr>
+                          <w:noProof/>
+                        </w:rPr>
+                        <w:t>1</w:t>
+                      </w:r>
+                      <w:r>
+                        <w:rPr>
+                          <w:noProof/>
+                        </w:rPr>
+                        <w:fldChar w:fldCharType="end"/>
+                      </w:r>
                       <w:r>
                         <w:rPr>
                           <w:lang w:val="vi-VN"/>
@@ -20524,7 +20789,7 @@
                     <pic:cNvPicPr/>
                   </pic:nvPicPr>
                   <pic:blipFill>
-                    <a:blip r:embed="rId49">
+                    <a:blip r:embed="rId51">
                       <a:extLst>
                         <a:ext uri="{28A0092B-C50C-407E-A947-70E740481C1C}">
                           <a14:useLocalDpi xmlns:a14="http://schemas.microsoft.com/office/drawing/2010/main" val="0"/>
@@ -20974,14 +21239,27 @@
                             <w:r>
                               <w:t xml:space="preserve">Hình 4. </w:t>
                             </w:r>
-                            <w:fldSimple w:instr=" SEQ Hình_4. \* ARABIC ">
-                              <w:r>
-                                <w:rPr>
-                                  <w:noProof/>
-                                </w:rPr>
-                                <w:t>2</w:t>
-                              </w:r>
-                            </w:fldSimple>
+                            <w:r>
+                              <w:fldChar w:fldCharType="begin"/>
+                            </w:r>
+                            <w:r>
+                              <w:instrText xml:space="preserve"> SEQ Hình_4. \* ARABIC </w:instrText>
+                            </w:r>
+                            <w:r>
+                              <w:fldChar w:fldCharType="separate"/>
+                            </w:r>
+                            <w:r>
+                              <w:rPr>
+                                <w:noProof/>
+                              </w:rPr>
+                              <w:t>2</w:t>
+                            </w:r>
+                            <w:r>
+                              <w:rPr>
+                                <w:noProof/>
+                              </w:rPr>
+                              <w:fldChar w:fldCharType="end"/>
+                            </w:r>
                             <w:r>
                               <w:rPr>
                                 <w:lang w:val="vi-VN"/>
@@ -21030,14 +21308,27 @@
                       <w:r>
                         <w:t xml:space="preserve">Hình 4. </w:t>
                       </w:r>
-                      <w:fldSimple w:instr=" SEQ Hình_4. \* ARABIC ">
-                        <w:r>
-                          <w:rPr>
-                            <w:noProof/>
-                          </w:rPr>
-                          <w:t>2</w:t>
-                        </w:r>
-                      </w:fldSimple>
+                      <w:r>
+                        <w:fldChar w:fldCharType="begin"/>
+                      </w:r>
+                      <w:r>
+                        <w:instrText xml:space="preserve"> SEQ Hình_4. \* ARABIC </w:instrText>
+                      </w:r>
+                      <w:r>
+                        <w:fldChar w:fldCharType="separate"/>
+                      </w:r>
+                      <w:r>
+                        <w:rPr>
+                          <w:noProof/>
+                        </w:rPr>
+                        <w:t>2</w:t>
+                      </w:r>
+                      <w:r>
+                        <w:rPr>
+                          <w:noProof/>
+                        </w:rPr>
+                        <w:fldChar w:fldCharType="end"/>
+                      </w:r>
                       <w:r>
                         <w:rPr>
                           <w:lang w:val="vi-VN"/>
@@ -21094,7 +21385,7 @@
                     <pic:cNvPicPr/>
                   </pic:nvPicPr>
                   <pic:blipFill>
-                    <a:blip r:embed="rId50">
+                    <a:blip r:embed="rId52">
                       <a:extLst>
                         <a:ext uri="{28A0092B-C50C-407E-A947-70E740481C1C}">
                           <a14:useLocalDpi xmlns:a14="http://schemas.microsoft.com/office/drawing/2010/main" val="0"/>
@@ -21486,14 +21777,27 @@
                             <w:r>
                               <w:t xml:space="preserve">Hình 4. </w:t>
                             </w:r>
-                            <w:fldSimple w:instr=" SEQ Hình_4. \* ARABIC ">
-                              <w:r>
-                                <w:rPr>
-                                  <w:noProof/>
-                                </w:rPr>
-                                <w:t>3</w:t>
-                              </w:r>
-                            </w:fldSimple>
+                            <w:r>
+                              <w:fldChar w:fldCharType="begin"/>
+                            </w:r>
+                            <w:r>
+                              <w:instrText xml:space="preserve"> SEQ Hình_4. \* ARABIC </w:instrText>
+                            </w:r>
+                            <w:r>
+                              <w:fldChar w:fldCharType="separate"/>
+                            </w:r>
+                            <w:r>
+                              <w:rPr>
+                                <w:noProof/>
+                              </w:rPr>
+                              <w:t>3</w:t>
+                            </w:r>
+                            <w:r>
+                              <w:rPr>
+                                <w:noProof/>
+                              </w:rPr>
+                              <w:fldChar w:fldCharType="end"/>
+                            </w:r>
                             <w:r>
                               <w:rPr>
                                 <w:lang w:val="vi-VN"/>
@@ -21540,14 +21844,27 @@
                       <w:r>
                         <w:t xml:space="preserve">Hình 4. </w:t>
                       </w:r>
-                      <w:fldSimple w:instr=" SEQ Hình_4. \* ARABIC ">
-                        <w:r>
-                          <w:rPr>
-                            <w:noProof/>
-                          </w:rPr>
-                          <w:t>3</w:t>
-                        </w:r>
-                      </w:fldSimple>
+                      <w:r>
+                        <w:fldChar w:fldCharType="begin"/>
+                      </w:r>
+                      <w:r>
+                        <w:instrText xml:space="preserve"> SEQ Hình_4. \* ARABIC </w:instrText>
+                      </w:r>
+                      <w:r>
+                        <w:fldChar w:fldCharType="separate"/>
+                      </w:r>
+                      <w:r>
+                        <w:rPr>
+                          <w:noProof/>
+                        </w:rPr>
+                        <w:t>3</w:t>
+                      </w:r>
+                      <w:r>
+                        <w:rPr>
+                          <w:noProof/>
+                        </w:rPr>
+                        <w:fldChar w:fldCharType="end"/>
+                      </w:r>
                       <w:r>
                         <w:rPr>
                           <w:lang w:val="vi-VN"/>
@@ -21602,7 +21919,7 @@
                     <pic:cNvPicPr/>
                   </pic:nvPicPr>
                   <pic:blipFill>
-                    <a:blip r:embed="rId51">
+                    <a:blip r:embed="rId53">
                       <a:extLst>
                         <a:ext uri="{28A0092B-C50C-407E-A947-70E740481C1C}">
                           <a14:useLocalDpi xmlns:a14="http://schemas.microsoft.com/office/drawing/2010/main" val="0"/>
@@ -21761,14 +22078,27 @@
                             <w:r>
                               <w:t xml:space="preserve">Hình 4. </w:t>
                             </w:r>
-                            <w:fldSimple w:instr=" SEQ Hình_4. \* ARABIC ">
-                              <w:r>
-                                <w:rPr>
-                                  <w:noProof/>
-                                </w:rPr>
-                                <w:t>4</w:t>
-                              </w:r>
-                            </w:fldSimple>
+                            <w:r>
+                              <w:fldChar w:fldCharType="begin"/>
+                            </w:r>
+                            <w:r>
+                              <w:instrText xml:space="preserve"> SEQ Hình_4. \* ARABIC </w:instrText>
+                            </w:r>
+                            <w:r>
+                              <w:fldChar w:fldCharType="separate"/>
+                            </w:r>
+                            <w:r>
+                              <w:rPr>
+                                <w:noProof/>
+                              </w:rPr>
+                              <w:t>4</w:t>
+                            </w:r>
+                            <w:r>
+                              <w:rPr>
+                                <w:noProof/>
+                              </w:rPr>
+                              <w:fldChar w:fldCharType="end"/>
+                            </w:r>
                             <w:r>
                               <w:rPr>
                                 <w:lang w:val="vi-VN"/>
@@ -21817,14 +22147,27 @@
                       <w:r>
                         <w:t xml:space="preserve">Hình 4. </w:t>
                       </w:r>
-                      <w:fldSimple w:instr=" SEQ Hình_4. \* ARABIC ">
-                        <w:r>
-                          <w:rPr>
-                            <w:noProof/>
-                          </w:rPr>
-                          <w:t>4</w:t>
-                        </w:r>
-                      </w:fldSimple>
+                      <w:r>
+                        <w:fldChar w:fldCharType="begin"/>
+                      </w:r>
+                      <w:r>
+                        <w:instrText xml:space="preserve"> SEQ Hình_4. \* ARABIC </w:instrText>
+                      </w:r>
+                      <w:r>
+                        <w:fldChar w:fldCharType="separate"/>
+                      </w:r>
+                      <w:r>
+                        <w:rPr>
+                          <w:noProof/>
+                        </w:rPr>
+                        <w:t>4</w:t>
+                      </w:r>
+                      <w:r>
+                        <w:rPr>
+                          <w:noProof/>
+                        </w:rPr>
+                        <w:fldChar w:fldCharType="end"/>
+                      </w:r>
                       <w:r>
                         <w:rPr>
                           <w:lang w:val="vi-VN"/>
@@ -21882,7 +22225,7 @@
                     <pic:cNvPicPr/>
                   </pic:nvPicPr>
                   <pic:blipFill>
-                    <a:blip r:embed="rId52" cstate="print">
+                    <a:blip r:embed="rId54" cstate="print">
                       <a:extLst>
                         <a:ext uri="{28A0092B-C50C-407E-A947-70E740481C1C}">
                           <a14:useLocalDpi xmlns:a14="http://schemas.microsoft.com/office/drawing/2010/main" val="0"/>
@@ -22068,14 +22411,27 @@
                             <w:r>
                               <w:t xml:space="preserve">Hình 4. </w:t>
                             </w:r>
-                            <w:fldSimple w:instr=" SEQ Hình_4. \* ARABIC ">
-                              <w:r>
-                                <w:rPr>
-                                  <w:noProof/>
-                                </w:rPr>
-                                <w:t>5</w:t>
-                              </w:r>
-                            </w:fldSimple>
+                            <w:r>
+                              <w:fldChar w:fldCharType="begin"/>
+                            </w:r>
+                            <w:r>
+                              <w:instrText xml:space="preserve"> SEQ Hình_4. \* ARABIC </w:instrText>
+                            </w:r>
+                            <w:r>
+                              <w:fldChar w:fldCharType="separate"/>
+                            </w:r>
+                            <w:r>
+                              <w:rPr>
+                                <w:noProof/>
+                              </w:rPr>
+                              <w:t>5</w:t>
+                            </w:r>
+                            <w:r>
+                              <w:rPr>
+                                <w:noProof/>
+                              </w:rPr>
+                              <w:fldChar w:fldCharType="end"/>
+                            </w:r>
                             <w:r>
                               <w:rPr>
                                 <w:lang w:val="vi-VN"/>
@@ -22121,14 +22477,27 @@
                       <w:r>
                         <w:t xml:space="preserve">Hình 4. </w:t>
                       </w:r>
-                      <w:fldSimple w:instr=" SEQ Hình_4. \* ARABIC ">
-                        <w:r>
-                          <w:rPr>
-                            <w:noProof/>
-                          </w:rPr>
-                          <w:t>5</w:t>
-                        </w:r>
-                      </w:fldSimple>
+                      <w:r>
+                        <w:fldChar w:fldCharType="begin"/>
+                      </w:r>
+                      <w:r>
+                        <w:instrText xml:space="preserve"> SEQ Hình_4. \* ARABIC </w:instrText>
+                      </w:r>
+                      <w:r>
+                        <w:fldChar w:fldCharType="separate"/>
+                      </w:r>
+                      <w:r>
+                        <w:rPr>
+                          <w:noProof/>
+                        </w:rPr>
+                        <w:t>5</w:t>
+                      </w:r>
+                      <w:r>
+                        <w:rPr>
+                          <w:noProof/>
+                        </w:rPr>
+                        <w:fldChar w:fldCharType="end"/>
+                      </w:r>
                       <w:r>
                         <w:rPr>
                           <w:lang w:val="vi-VN"/>
@@ -22183,7 +22552,7 @@
                     <pic:cNvPicPr/>
                   </pic:nvPicPr>
                   <pic:blipFill>
-                    <a:blip r:embed="rId53">
+                    <a:blip r:embed="rId55">
                       <a:extLst>
                         <a:ext uri="{28A0092B-C50C-407E-A947-70E740481C1C}">
                           <a14:useLocalDpi xmlns:a14="http://schemas.microsoft.com/office/drawing/2010/main" val="0"/>
@@ -22316,14 +22685,27 @@
                             <w:r>
                               <w:t xml:space="preserve">Hình 4. </w:t>
                             </w:r>
-                            <w:fldSimple w:instr=" SEQ Hình_4. \* ARABIC ">
-                              <w:r>
-                                <w:rPr>
-                                  <w:noProof/>
-                                </w:rPr>
-                                <w:t>6</w:t>
-                              </w:r>
-                            </w:fldSimple>
+                            <w:r>
+                              <w:fldChar w:fldCharType="begin"/>
+                            </w:r>
+                            <w:r>
+                              <w:instrText xml:space="preserve"> SEQ Hình_4. \* ARABIC </w:instrText>
+                            </w:r>
+                            <w:r>
+                              <w:fldChar w:fldCharType="separate"/>
+                            </w:r>
+                            <w:r>
+                              <w:rPr>
+                                <w:noProof/>
+                              </w:rPr>
+                              <w:t>6</w:t>
+                            </w:r>
+                            <w:r>
+                              <w:rPr>
+                                <w:noProof/>
+                              </w:rPr>
+                              <w:fldChar w:fldCharType="end"/>
+                            </w:r>
                             <w:r>
                               <w:rPr>
                                 <w:lang w:val="vi-VN"/>
@@ -22369,14 +22751,27 @@
                       <w:r>
                         <w:t xml:space="preserve">Hình 4. </w:t>
                       </w:r>
-                      <w:fldSimple w:instr=" SEQ Hình_4. \* ARABIC ">
-                        <w:r>
-                          <w:rPr>
-                            <w:noProof/>
-                          </w:rPr>
-                          <w:t>6</w:t>
-                        </w:r>
-                      </w:fldSimple>
+                      <w:r>
+                        <w:fldChar w:fldCharType="begin"/>
+                      </w:r>
+                      <w:r>
+                        <w:instrText xml:space="preserve"> SEQ Hình_4. \* ARABIC </w:instrText>
+                      </w:r>
+                      <w:r>
+                        <w:fldChar w:fldCharType="separate"/>
+                      </w:r>
+                      <w:r>
+                        <w:rPr>
+                          <w:noProof/>
+                        </w:rPr>
+                        <w:t>6</w:t>
+                      </w:r>
+                      <w:r>
+                        <w:rPr>
+                          <w:noProof/>
+                        </w:rPr>
+                        <w:fldChar w:fldCharType="end"/>
+                      </w:r>
                       <w:r>
                         <w:rPr>
                           <w:lang w:val="vi-VN"/>
@@ -22431,7 +22826,7 @@
                     <pic:cNvPicPr/>
                   </pic:nvPicPr>
                   <pic:blipFill>
-                    <a:blip r:embed="rId54">
+                    <a:blip r:embed="rId56">
                       <a:extLst>
                         <a:ext uri="{28A0092B-C50C-407E-A947-70E740481C1C}">
                           <a14:useLocalDpi xmlns:a14="http://schemas.microsoft.com/office/drawing/2010/main" val="0"/>
@@ -22533,14 +22928,27 @@
                             <w:r>
                               <w:t xml:space="preserve">Hình 4. </w:t>
                             </w:r>
-                            <w:fldSimple w:instr=" SEQ Hình_4. \* ARABIC ">
-                              <w:r>
-                                <w:rPr>
-                                  <w:noProof/>
-                                </w:rPr>
-                                <w:t>7</w:t>
-                              </w:r>
-                            </w:fldSimple>
+                            <w:r>
+                              <w:fldChar w:fldCharType="begin"/>
+                            </w:r>
+                            <w:r>
+                              <w:instrText xml:space="preserve"> SEQ Hình_4. \* ARABIC </w:instrText>
+                            </w:r>
+                            <w:r>
+                              <w:fldChar w:fldCharType="separate"/>
+                            </w:r>
+                            <w:r>
+                              <w:rPr>
+                                <w:noProof/>
+                              </w:rPr>
+                              <w:t>7</w:t>
+                            </w:r>
+                            <w:r>
+                              <w:rPr>
+                                <w:noProof/>
+                              </w:rPr>
+                              <w:fldChar w:fldCharType="end"/>
+                            </w:r>
                             <w:r>
                               <w:rPr>
                                 <w:lang w:val="vi-VN"/>
@@ -22586,14 +22994,27 @@
                       <w:r>
                         <w:t xml:space="preserve">Hình 4. </w:t>
                       </w:r>
-                      <w:fldSimple w:instr=" SEQ Hình_4. \* ARABIC ">
-                        <w:r>
-                          <w:rPr>
-                            <w:noProof/>
-                          </w:rPr>
-                          <w:t>7</w:t>
-                        </w:r>
-                      </w:fldSimple>
+                      <w:r>
+                        <w:fldChar w:fldCharType="begin"/>
+                      </w:r>
+                      <w:r>
+                        <w:instrText xml:space="preserve"> SEQ Hình_4. \* ARABIC </w:instrText>
+                      </w:r>
+                      <w:r>
+                        <w:fldChar w:fldCharType="separate"/>
+                      </w:r>
+                      <w:r>
+                        <w:rPr>
+                          <w:noProof/>
+                        </w:rPr>
+                        <w:t>7</w:t>
+                      </w:r>
+                      <w:r>
+                        <w:rPr>
+                          <w:noProof/>
+                        </w:rPr>
+                        <w:fldChar w:fldCharType="end"/>
+                      </w:r>
                       <w:r>
                         <w:rPr>
                           <w:lang w:val="vi-VN"/>
@@ -22648,7 +23069,7 @@
                     <pic:cNvPicPr/>
                   </pic:nvPicPr>
                   <pic:blipFill>
-                    <a:blip r:embed="rId55">
+                    <a:blip r:embed="rId57">
                       <a:extLst>
                         <a:ext uri="{28A0092B-C50C-407E-A947-70E740481C1C}">
                           <a14:useLocalDpi xmlns:a14="http://schemas.microsoft.com/office/drawing/2010/main" val="0"/>
@@ -22908,14 +23329,27 @@
                             <w:r>
                               <w:t xml:space="preserve">Hình 4. </w:t>
                             </w:r>
-                            <w:fldSimple w:instr=" SEQ Hình_4. \* ARABIC ">
-                              <w:r>
-                                <w:rPr>
-                                  <w:noProof/>
-                                </w:rPr>
-                                <w:t>8</w:t>
-                              </w:r>
-                            </w:fldSimple>
+                            <w:r>
+                              <w:fldChar w:fldCharType="begin"/>
+                            </w:r>
+                            <w:r>
+                              <w:instrText xml:space="preserve"> SEQ Hình_4. \* ARABIC </w:instrText>
+                            </w:r>
+                            <w:r>
+                              <w:fldChar w:fldCharType="separate"/>
+                            </w:r>
+                            <w:r>
+                              <w:rPr>
+                                <w:noProof/>
+                              </w:rPr>
+                              <w:t>8</w:t>
+                            </w:r>
+                            <w:r>
+                              <w:rPr>
+                                <w:noProof/>
+                              </w:rPr>
+                              <w:fldChar w:fldCharType="end"/>
+                            </w:r>
                             <w:r>
                               <w:rPr>
                                 <w:lang w:val="vi-VN"/>
@@ -22961,14 +23395,27 @@
                       <w:r>
                         <w:t xml:space="preserve">Hình 4. </w:t>
                       </w:r>
-                      <w:fldSimple w:instr=" SEQ Hình_4. \* ARABIC ">
-                        <w:r>
-                          <w:rPr>
-                            <w:noProof/>
-                          </w:rPr>
-                          <w:t>8</w:t>
-                        </w:r>
-                      </w:fldSimple>
+                      <w:r>
+                        <w:fldChar w:fldCharType="begin"/>
+                      </w:r>
+                      <w:r>
+                        <w:instrText xml:space="preserve"> SEQ Hình_4. \* ARABIC </w:instrText>
+                      </w:r>
+                      <w:r>
+                        <w:fldChar w:fldCharType="separate"/>
+                      </w:r>
+                      <w:r>
+                        <w:rPr>
+                          <w:noProof/>
+                        </w:rPr>
+                        <w:t>8</w:t>
+                      </w:r>
+                      <w:r>
+                        <w:rPr>
+                          <w:noProof/>
+                        </w:rPr>
+                        <w:fldChar w:fldCharType="end"/>
+                      </w:r>
                       <w:r>
                         <w:rPr>
                           <w:lang w:val="vi-VN"/>
@@ -23023,7 +23470,7 @@
                     <pic:cNvPicPr/>
                   </pic:nvPicPr>
                   <pic:blipFill>
-                    <a:blip r:embed="rId56">
+                    <a:blip r:embed="rId58">
                       <a:extLst>
                         <a:ext uri="{28A0092B-C50C-407E-A947-70E740481C1C}">
                           <a14:useLocalDpi xmlns:a14="http://schemas.microsoft.com/office/drawing/2010/main" val="0"/>
@@ -23160,14 +23607,27 @@
                             <w:r>
                               <w:t xml:space="preserve">Hình 4. </w:t>
                             </w:r>
-                            <w:fldSimple w:instr=" SEQ Hình_4. \* ARABIC ">
-                              <w:r>
-                                <w:rPr>
-                                  <w:noProof/>
-                                </w:rPr>
-                                <w:t>9</w:t>
-                              </w:r>
-                            </w:fldSimple>
+                            <w:r>
+                              <w:fldChar w:fldCharType="begin"/>
+                            </w:r>
+                            <w:r>
+                              <w:instrText xml:space="preserve"> SEQ Hình_4. \* ARABIC </w:instrText>
+                            </w:r>
+                            <w:r>
+                              <w:fldChar w:fldCharType="separate"/>
+                            </w:r>
+                            <w:r>
+                              <w:rPr>
+                                <w:noProof/>
+                              </w:rPr>
+                              <w:t>9</w:t>
+                            </w:r>
+                            <w:r>
+                              <w:rPr>
+                                <w:noProof/>
+                              </w:rPr>
+                              <w:fldChar w:fldCharType="end"/>
+                            </w:r>
                             <w:r>
                               <w:rPr>
                                 <w:lang w:val="vi-VN"/>
@@ -23213,14 +23673,27 @@
                       <w:r>
                         <w:t xml:space="preserve">Hình 4. </w:t>
                       </w:r>
-                      <w:fldSimple w:instr=" SEQ Hình_4. \* ARABIC ">
-                        <w:r>
-                          <w:rPr>
-                            <w:noProof/>
-                          </w:rPr>
-                          <w:t>9</w:t>
-                        </w:r>
-                      </w:fldSimple>
+                      <w:r>
+                        <w:fldChar w:fldCharType="begin"/>
+                      </w:r>
+                      <w:r>
+                        <w:instrText xml:space="preserve"> SEQ Hình_4. \* ARABIC </w:instrText>
+                      </w:r>
+                      <w:r>
+                        <w:fldChar w:fldCharType="separate"/>
+                      </w:r>
+                      <w:r>
+                        <w:rPr>
+                          <w:noProof/>
+                        </w:rPr>
+                        <w:t>9</w:t>
+                      </w:r>
+                      <w:r>
+                        <w:rPr>
+                          <w:noProof/>
+                        </w:rPr>
+                        <w:fldChar w:fldCharType="end"/>
+                      </w:r>
                       <w:r>
                         <w:rPr>
                           <w:lang w:val="vi-VN"/>
@@ -23275,7 +23748,7 @@
                     <pic:cNvPicPr/>
                   </pic:nvPicPr>
                   <pic:blipFill>
-                    <a:blip r:embed="rId57">
+                    <a:blip r:embed="rId59">
                       <a:extLst>
                         <a:ext uri="{28A0092B-C50C-407E-A947-70E740481C1C}">
                           <a14:useLocalDpi xmlns:a14="http://schemas.microsoft.com/office/drawing/2010/main" val="0"/>
@@ -23415,14 +23888,27 @@
                             <w:r>
                               <w:t xml:space="preserve">Hình 4. </w:t>
                             </w:r>
-                            <w:fldSimple w:instr=" SEQ Hình_4. \* ARABIC ">
-                              <w:r>
-                                <w:rPr>
-                                  <w:noProof/>
-                                </w:rPr>
-                                <w:t>10</w:t>
-                              </w:r>
-                            </w:fldSimple>
+                            <w:r>
+                              <w:fldChar w:fldCharType="begin"/>
+                            </w:r>
+                            <w:r>
+                              <w:instrText xml:space="preserve"> SEQ Hình_4. \* ARABIC </w:instrText>
+                            </w:r>
+                            <w:r>
+                              <w:fldChar w:fldCharType="separate"/>
+                            </w:r>
+                            <w:r>
+                              <w:rPr>
+                                <w:noProof/>
+                              </w:rPr>
+                              <w:t>10</w:t>
+                            </w:r>
+                            <w:r>
+                              <w:rPr>
+                                <w:noProof/>
+                              </w:rPr>
+                              <w:fldChar w:fldCharType="end"/>
+                            </w:r>
                             <w:r>
                               <w:rPr>
                                 <w:lang w:val="vi-VN"/>
@@ -23471,14 +23957,27 @@
                       <w:r>
                         <w:t xml:space="preserve">Hình 4. </w:t>
                       </w:r>
-                      <w:fldSimple w:instr=" SEQ Hình_4. \* ARABIC ">
-                        <w:r>
-                          <w:rPr>
-                            <w:noProof/>
-                          </w:rPr>
-                          <w:t>10</w:t>
-                        </w:r>
-                      </w:fldSimple>
+                      <w:r>
+                        <w:fldChar w:fldCharType="begin"/>
+                      </w:r>
+                      <w:r>
+                        <w:instrText xml:space="preserve"> SEQ Hình_4. \* ARABIC </w:instrText>
+                      </w:r>
+                      <w:r>
+                        <w:fldChar w:fldCharType="separate"/>
+                      </w:r>
+                      <w:r>
+                        <w:rPr>
+                          <w:noProof/>
+                        </w:rPr>
+                        <w:t>10</w:t>
+                      </w:r>
+                      <w:r>
+                        <w:rPr>
+                          <w:noProof/>
+                        </w:rPr>
+                        <w:fldChar w:fldCharType="end"/>
+                      </w:r>
                       <w:r>
                         <w:rPr>
                           <w:lang w:val="vi-VN"/>
@@ -23536,7 +24035,7 @@
                     <pic:cNvPicPr/>
                   </pic:nvPicPr>
                   <pic:blipFill>
-                    <a:blip r:embed="rId58">
+                    <a:blip r:embed="rId60">
                       <a:extLst>
                         <a:ext uri="{28A0092B-C50C-407E-A947-70E740481C1C}">
                           <a14:useLocalDpi xmlns:a14="http://schemas.microsoft.com/office/drawing/2010/main" val="0"/>
@@ -24037,14 +24536,27 @@
                             <w:r>
                               <w:t xml:space="preserve">Hình 4. </w:t>
                             </w:r>
-                            <w:fldSimple w:instr=" SEQ Hình_4. \* ARABIC ">
-                              <w:r>
-                                <w:rPr>
-                                  <w:noProof/>
-                                </w:rPr>
-                                <w:t>11</w:t>
-                              </w:r>
-                            </w:fldSimple>
+                            <w:r>
+                              <w:fldChar w:fldCharType="begin"/>
+                            </w:r>
+                            <w:r>
+                              <w:instrText xml:space="preserve"> SEQ Hình_4. \* ARABIC </w:instrText>
+                            </w:r>
+                            <w:r>
+                              <w:fldChar w:fldCharType="separate"/>
+                            </w:r>
+                            <w:r>
+                              <w:rPr>
+                                <w:noProof/>
+                              </w:rPr>
+                              <w:t>11</w:t>
+                            </w:r>
+                            <w:r>
+                              <w:rPr>
+                                <w:noProof/>
+                              </w:rPr>
+                              <w:fldChar w:fldCharType="end"/>
+                            </w:r>
                             <w:r>
                               <w:rPr>
                                 <w:lang w:val="vi-VN"/>
@@ -24090,14 +24602,27 @@
                       <w:r>
                         <w:t xml:space="preserve">Hình 4. </w:t>
                       </w:r>
-                      <w:fldSimple w:instr=" SEQ Hình_4. \* ARABIC ">
-                        <w:r>
-                          <w:rPr>
-                            <w:noProof/>
-                          </w:rPr>
-                          <w:t>11</w:t>
-                        </w:r>
-                      </w:fldSimple>
+                      <w:r>
+                        <w:fldChar w:fldCharType="begin"/>
+                      </w:r>
+                      <w:r>
+                        <w:instrText xml:space="preserve"> SEQ Hình_4. \* ARABIC </w:instrText>
+                      </w:r>
+                      <w:r>
+                        <w:fldChar w:fldCharType="separate"/>
+                      </w:r>
+                      <w:r>
+                        <w:rPr>
+                          <w:noProof/>
+                        </w:rPr>
+                        <w:t>11</w:t>
+                      </w:r>
+                      <w:r>
+                        <w:rPr>
+                          <w:noProof/>
+                        </w:rPr>
+                        <w:fldChar w:fldCharType="end"/>
+                      </w:r>
                       <w:r>
                         <w:rPr>
                           <w:lang w:val="vi-VN"/>
@@ -24152,7 +24677,7 @@
                     <pic:cNvPicPr/>
                   </pic:nvPicPr>
                   <pic:blipFill>
-                    <a:blip r:embed="rId59" cstate="print">
+                    <a:blip r:embed="rId61" cstate="print">
                       <a:extLst>
                         <a:ext uri="{28A0092B-C50C-407E-A947-70E740481C1C}">
                           <a14:useLocalDpi xmlns:a14="http://schemas.microsoft.com/office/drawing/2010/main" val="0"/>
@@ -24392,14 +24917,27 @@
                             <w:r>
                               <w:t xml:space="preserve">Hình 4. </w:t>
                             </w:r>
-                            <w:fldSimple w:instr=" SEQ Hình_4. \* ARABIC ">
-                              <w:r>
-                                <w:rPr>
-                                  <w:noProof/>
-                                </w:rPr>
-                                <w:t>12</w:t>
-                              </w:r>
-                            </w:fldSimple>
+                            <w:r>
+                              <w:fldChar w:fldCharType="begin"/>
+                            </w:r>
+                            <w:r>
+                              <w:instrText xml:space="preserve"> SEQ Hình_4. \* ARABIC </w:instrText>
+                            </w:r>
+                            <w:r>
+                              <w:fldChar w:fldCharType="separate"/>
+                            </w:r>
+                            <w:r>
+                              <w:rPr>
+                                <w:noProof/>
+                              </w:rPr>
+                              <w:t>12</w:t>
+                            </w:r>
+                            <w:r>
+                              <w:rPr>
+                                <w:noProof/>
+                              </w:rPr>
+                              <w:fldChar w:fldCharType="end"/>
+                            </w:r>
                             <w:r>
                               <w:rPr>
                                 <w:lang w:val="vi-VN"/>
@@ -24447,14 +24985,27 @@
                       <w:r>
                         <w:t xml:space="preserve">Hình 4. </w:t>
                       </w:r>
-                      <w:fldSimple w:instr=" SEQ Hình_4. \* ARABIC ">
-                        <w:r>
-                          <w:rPr>
-                            <w:noProof/>
-                          </w:rPr>
-                          <w:t>12</w:t>
-                        </w:r>
-                      </w:fldSimple>
+                      <w:r>
+                        <w:fldChar w:fldCharType="begin"/>
+                      </w:r>
+                      <w:r>
+                        <w:instrText xml:space="preserve"> SEQ Hình_4. \* ARABIC </w:instrText>
+                      </w:r>
+                      <w:r>
+                        <w:fldChar w:fldCharType="separate"/>
+                      </w:r>
+                      <w:r>
+                        <w:rPr>
+                          <w:noProof/>
+                        </w:rPr>
+                        <w:t>12</w:t>
+                      </w:r>
+                      <w:r>
+                        <w:rPr>
+                          <w:noProof/>
+                        </w:rPr>
+                        <w:fldChar w:fldCharType="end"/>
+                      </w:r>
                       <w:r>
                         <w:rPr>
                           <w:lang w:val="vi-VN"/>
@@ -24511,7 +25062,7 @@
                     <pic:cNvPicPr/>
                   </pic:nvPicPr>
                   <pic:blipFill>
-                    <a:blip r:embed="rId60">
+                    <a:blip r:embed="rId62">
                       <a:extLst>
                         <a:ext uri="{28A0092B-C50C-407E-A947-70E740481C1C}">
                           <a14:useLocalDpi xmlns:a14="http://schemas.microsoft.com/office/drawing/2010/main" val="0"/>
@@ -24960,7 +25511,7 @@
           <w:lang w:val="vi-VN"/>
           <w14:ligatures w14:val="none"/>
         </w:rPr>
-        <w:t>Thiết kế lại giao diện để trở hoàn hảo hơn đáp ứng mọi nhu cầu của người dùng bằng cách sử dụng các công nghệ, kỹ thuật hiện đại hơn.</w:t>
+        <w:t>Thiết kế lại giao diện để hoàn hảo hơn đáp ứng mọi nhu cầu của người dùng bằng cách sử dụng các công nghệ, kỹ thuật hiện đại hơn.</w:t>
       </w:r>
     </w:p>
     <w:p>
@@ -25273,6 +25824,66 @@
       <w:jc w:val="right"/>
     </w:pPr>
   </w:p>
+  <w:p>
+    <w:pPr>
+      <w:pStyle w:val="Footer"/>
+      <w:tabs>
+        <w:tab w:val="left" w:pos="2793"/>
+      </w:tabs>
+      <w:jc w:val="center"/>
+    </w:pPr>
+  </w:p>
+</w:ftr>
+</file>
+
+<file path=word/footer3.xml><?xml version="1.0" encoding="utf-8"?>
+<w:ftr xmlns:wpc="http://schemas.microsoft.com/office/word/2010/wordprocessingCanvas" xmlns:cx="http://schemas.microsoft.com/office/drawing/2014/chartex" xmlns:cx1="http://schemas.microsoft.com/office/drawing/2015/9/8/chartex" xmlns:cx2="http://schemas.microsoft.com/office/drawing/2015/10/21/chartex" xmlns:cx3="http://schemas.microsoft.com/office/drawing/2016/5/9/chartex" xmlns:cx4="http://schemas.microsoft.com/office/drawing/2016/5/10/chartex" xmlns:cx5="http://schemas.microsoft.com/office/drawing/2016/5/11/chartex" xmlns:cx6="http://schemas.microsoft.com/office/drawing/2016/5/12/chartex" xmlns:cx7="http://schemas.microsoft.com/office/drawing/2016/5/13/chartex" xmlns:cx8="http://schemas.microsoft.com/office/drawing/2016/5/14/chartex" xmlns:mc="http://schemas.openxmlformats.org/markup-compatibility/2006" xmlns:aink="http://schemas.microsoft.com/office/drawing/2016/ink" xmlns:am3d="http://schemas.microsoft.com/office/drawing/2017/model3d" xmlns:o="urn:schemas-microsoft-com:office:office" xmlns:r="http://schemas.openxmlformats.org/officeDocument/2006/relationships" xmlns:m="http://schemas.openxmlformats.org/officeDocument/2006/math" xmlns:v="urn:schemas-microsoft-com:vml" xmlns:wp14="http://schemas.microsoft.com/office/word/2010/wordprocessingDrawing" xmlns:wp="http://schemas.openxmlformats.org/drawingml/2006/wordprocessingDrawing" xmlns:w10="urn:schemas-microsoft-com:office:word" xmlns:w="http://schemas.openxmlformats.org/wordprocessingml/2006/main" xmlns:w14="http://schemas.microsoft.com/office/word/2010/wordml" xmlns:w15="http://schemas.microsoft.com/office/word/2012/wordml" xmlns:w16cex="http://schemas.microsoft.com/office/word/2018/wordml/cex" xmlns:w16cid="http://schemas.microsoft.com/office/word/2016/wordml/cid" xmlns:w16="http://schemas.microsoft.com/office/word/2018/wordml" xmlns:w16sdtdh="http://schemas.microsoft.com/office/word/2020/wordml/sdtdatahash" xmlns:w16se="http://schemas.microsoft.com/office/word/2015/wordml/symex" xmlns:wpg="http://schemas.microsoft.com/office/word/2010/wordprocessingGroup" xmlns:wpi="http://schemas.microsoft.com/office/word/2010/wordprocessingInk" xmlns:wne="http://schemas.microsoft.com/office/word/2006/wordml" xmlns:wps="http://schemas.microsoft.com/office/word/2010/wordprocessingShape" mc:Ignorable="w14 w15 w16se w16cid w16 w16cex w16sdtdh wp14">
+  <w:sdt>
+    <w:sdtPr>
+      <w:id w:val="-908925658"/>
+      <w:docPartObj>
+        <w:docPartGallery w:val="Page Numbers (Bottom of Page)"/>
+        <w:docPartUnique/>
+      </w:docPartObj>
+    </w:sdtPr>
+    <w:sdtEndPr>
+      <w:rPr>
+        <w:noProof/>
+      </w:rPr>
+    </w:sdtEndPr>
+    <w:sdtContent>
+      <w:p>
+        <w:pPr>
+          <w:pStyle w:val="Footer"/>
+          <w:pBdr>
+            <w:top w:val="thinThickSmallGap" w:sz="24" w:space="1" w:color="auto"/>
+          </w:pBdr>
+          <w:jc w:val="right"/>
+        </w:pPr>
+        <w:r>
+          <w:fldChar w:fldCharType="begin"/>
+        </w:r>
+        <w:r>
+          <w:instrText xml:space="preserve"> PAGE   \* MERGEFORMAT </w:instrText>
+        </w:r>
+        <w:r>
+          <w:fldChar w:fldCharType="separate"/>
+        </w:r>
+        <w:r>
+          <w:rPr>
+            <w:noProof/>
+          </w:rPr>
+          <w:t>2</w:t>
+        </w:r>
+        <w:r>
+          <w:rPr>
+            <w:noProof/>
+          </w:rPr>
+          <w:fldChar w:fldCharType="end"/>
+        </w:r>
+      </w:p>
+    </w:sdtContent>
+  </w:sdt>
 </w:ftr>
 </file>
 
@@ -30933,4 +31544,16 @@
     </a:ext>
   </a:extLst>
 </a:theme>
+</file>
+
+<file path=customXml/item1.xml><?xml version="1.0" encoding="utf-8"?>
+<b:Sources xmlns:b="http://schemas.openxmlformats.org/officeDocument/2006/bibliography" xmlns="http://schemas.openxmlformats.org/officeDocument/2006/bibliography" SelectedStyle="\APASixthEditionOfficeOnline.xsl" StyleName="APA" Version="6"/>
+</file>
+
+<file path=customXml/itemProps1.xml><?xml version="1.0" encoding="utf-8"?>
+<ds:datastoreItem xmlns:ds="http://schemas.openxmlformats.org/officeDocument/2006/customXml" ds:itemID="{201C754E-BC01-489C-A8C8-6F4820496CAE}">
+  <ds:schemaRefs>
+    <ds:schemaRef ds:uri="http://schemas.openxmlformats.org/officeDocument/2006/bibliography"/>
+  </ds:schemaRefs>
+</ds:datastoreItem>
 </file>
</xml_diff>